<commit_message>
updated docx to reflect slimmed systems experience
</commit_message>
<xml_diff>
--- a/Entry.Net/Devin Entry.Net.docx
+++ b/Entry.Net/Devin Entry.Net.docx
@@ -62,12 +62,6 @@
         <w:gridCol w:w="5922"/>
       </w:tblGrid>
       <w:tr>
-        <w:tblPrEx>
-          <w:tblCellMar>
-            <w:top w:w="0" w:type="dxa"/>
-            <w:bottom w:w="0" w:type="dxa"/>
-          </w:tblCellMar>
-        </w:tblPrEx>
         <w:trPr>
           <w:trHeight w:val="2768"/>
         </w:trPr>
@@ -202,8 +196,10 @@
           <w:bCs/>
           <w:sz w:val="24"/>
         </w:rPr>
-        <w:t>C/C++</w:t>
-      </w:r>
+        <w:t>HTML/CSS</w:t>
+      </w:r>
+      <w:bookmarkStart w:id="0" w:name="_GoBack"/>
+      <w:bookmarkEnd w:id="0"/>
     </w:p>
     <w:p>
       <w:pPr>
@@ -220,7 +216,7 @@
           <w:bCs/>
           <w:sz w:val="24"/>
         </w:rPr>
-        <w:t>HTML/CSS</w:t>
+        <w:t>JavaScript</w:t>
       </w:r>
     </w:p>
     <w:p>
@@ -238,7 +234,8 @@
           <w:bCs/>
           <w:sz w:val="24"/>
         </w:rPr>
-        <w:t>JavaScript</w:t>
+        <w:lastRenderedPageBreak/>
+        <w:t>SQL</w:t>
       </w:r>
     </w:p>
     <w:p>
@@ -256,114 +253,7 @@
           <w:bCs/>
           <w:sz w:val="24"/>
         </w:rPr>
-        <w:t>SQL</w:t>
-      </w:r>
-    </w:p>
-    <w:p>
-      <w:pPr>
-        <w:ind w:left="3024" w:hanging="2880"/>
-        <w:rPr>
-          <w:rFonts w:asciiTheme="majorHAnsi" w:hAnsiTheme="majorHAnsi"/>
-          <w:bCs/>
-          <w:sz w:val="24"/>
-        </w:rPr>
-      </w:pPr>
-      <w:r>
-        <w:rPr>
-          <w:rFonts w:asciiTheme="majorHAnsi" w:hAnsiTheme="majorHAnsi"/>
-          <w:bCs/>
-          <w:sz w:val="24"/>
-        </w:rPr>
-        <w:lastRenderedPageBreak/>
         <w:t>Visual Studio</w:t>
-      </w:r>
-    </w:p>
-    <w:p>
-      <w:pPr>
-        <w:rPr>
-          <w:rFonts w:asciiTheme="majorHAnsi" w:hAnsiTheme="majorHAnsi"/>
-          <w:bCs/>
-          <w:sz w:val="24"/>
-        </w:rPr>
-      </w:pPr>
-      <w:r>
-        <w:rPr>
-          <w:rFonts w:asciiTheme="majorHAnsi" w:hAnsiTheme="majorHAnsi"/>
-          <w:bCs/>
-          <w:sz w:val="24"/>
-        </w:rPr>
-        <w:t>Java</w:t>
-      </w:r>
-    </w:p>
-    <w:p>
-      <w:pPr>
-        <w:rPr>
-          <w:rFonts w:asciiTheme="majorHAnsi" w:hAnsiTheme="majorHAnsi"/>
-          <w:bCs/>
-          <w:sz w:val="24"/>
-        </w:rPr>
-      </w:pPr>
-      <w:r>
-        <w:rPr>
-          <w:rFonts w:asciiTheme="majorHAnsi" w:hAnsiTheme="majorHAnsi"/>
-          <w:bCs/>
-          <w:sz w:val="24"/>
-        </w:rPr>
-        <w:t>NetBeans</w:t>
-      </w:r>
-    </w:p>
-    <w:p>
-      <w:pPr>
-        <w:ind w:left="2880" w:hanging="2880"/>
-        <w:rPr>
-          <w:rFonts w:asciiTheme="majorHAnsi" w:hAnsiTheme="majorHAnsi"/>
-          <w:bCs/>
-          <w:sz w:val="24"/>
-        </w:rPr>
-      </w:pPr>
-      <w:r>
-        <w:rPr>
-          <w:rFonts w:asciiTheme="majorHAnsi" w:hAnsiTheme="majorHAnsi"/>
-          <w:bCs/>
-          <w:sz w:val="24"/>
-        </w:rPr>
-        <w:t>Python</w:t>
-      </w:r>
-    </w:p>
-    <w:p>
-      <w:pPr>
-        <w:ind w:left="2880" w:hanging="2880"/>
-        <w:rPr>
-          <w:rFonts w:asciiTheme="majorHAnsi" w:hAnsiTheme="majorHAnsi"/>
-          <w:bCs/>
-          <w:sz w:val="24"/>
-        </w:rPr>
-      </w:pPr>
-      <w:r>
-        <w:rPr>
-          <w:rFonts w:asciiTheme="majorHAnsi" w:hAnsiTheme="majorHAnsi"/>
-          <w:bCs/>
-          <w:sz w:val="24"/>
-        </w:rPr>
-        <w:t>Perl</w:t>
-      </w:r>
-    </w:p>
-    <w:p>
-      <w:pPr>
-        <w:ind w:left="2880" w:hanging="2880"/>
-        <w:rPr>
-          <w:rFonts w:asciiTheme="majorHAnsi" w:hAnsiTheme="majorHAnsi"/>
-          <w:bCs/>
-          <w:sz w:val="24"/>
-        </w:rPr>
-      </w:pPr>
-      <w:r>
-        <w:rPr>
-          <w:rFonts w:asciiTheme="majorHAnsi" w:hAnsiTheme="majorHAnsi"/>
-          <w:bCs/>
-          <w:sz w:val="24"/>
-        </w:rPr>
-        <w:t>PHP</w:t>
       </w:r>
     </w:p>
     <w:p>
@@ -422,14 +312,49 @@
           <w:sz w:val="24"/>
         </w:rPr>
       </w:pPr>
-      <w:r>
-        <w:rPr>
-          <w:rFonts w:asciiTheme="majorHAnsi" w:hAnsiTheme="majorHAnsi"/>
-          <w:b/>
-          <w:bCs/>
-          <w:sz w:val="24"/>
-        </w:rPr>
-        <w:lastRenderedPageBreak/>
+    </w:p>
+    <w:p>
+      <w:pPr>
+        <w:spacing w:after="120"/>
+        <w:ind w:left="2160" w:hanging="2160"/>
+        <w:rPr>
+          <w:rFonts w:asciiTheme="majorHAnsi" w:hAnsiTheme="majorHAnsi"/>
+          <w:b/>
+          <w:bCs/>
+          <w:sz w:val="24"/>
+        </w:rPr>
+      </w:pPr>
+    </w:p>
+    <w:p>
+      <w:pPr>
+        <w:spacing w:after="120"/>
+        <w:ind w:left="2160" w:hanging="2160"/>
+        <w:rPr>
+          <w:rFonts w:asciiTheme="majorHAnsi" w:hAnsiTheme="majorHAnsi"/>
+          <w:b/>
+          <w:bCs/>
+          <w:sz w:val="24"/>
+        </w:rPr>
+      </w:pPr>
+    </w:p>
+    <w:p>
+      <w:pPr>
+        <w:spacing w:after="120"/>
+        <w:ind w:left="2160" w:hanging="2160"/>
+        <w:rPr>
+          <w:rFonts w:asciiTheme="majorHAnsi" w:hAnsiTheme="majorHAnsi"/>
+          <w:b/>
+          <w:bCs/>
+          <w:sz w:val="24"/>
+        </w:rPr>
+      </w:pPr>
+      <w:r>
+        <w:rPr>
+          <w:rFonts w:asciiTheme="majorHAnsi" w:hAnsiTheme="majorHAnsi"/>
+          <w:b/>
+          <w:bCs/>
+          <w:sz w:val="24"/>
+        </w:rPr>
         <w:t>GROUPS &amp;</w:t>
       </w:r>
       <w:r>
@@ -457,8 +382,6 @@
           <w:docGrid w:linePitch="360"/>
         </w:sectPr>
       </w:pPr>
-      <w:bookmarkStart w:id="0" w:name="_GoBack"/>
-      <w:bookmarkEnd w:id="0"/>
     </w:p>
     <w:p>
       <w:pPr>
@@ -1328,7 +1251,25 @@
           <w:bCs/>
           <w:sz w:val="24"/>
         </w:rPr>
-        <w:t>Planning meetups, thinking up blog posts including guest authors, setting up an online chat platform, a website, and other activities all to help Entry Dev’s find placement and make leveraging connections in the field.</w:t>
+        <w:t xml:space="preserve">Planning meetups, thinking up blog posts including guest authors, setting up an online chat platform, a website, and other activities all to help Entry Dev’s find placement and make </w:t>
+      </w:r>
+      <w:proofErr w:type="gramStart"/>
+      <w:r>
+        <w:rPr>
+          <w:rFonts w:asciiTheme="majorHAnsi" w:hAnsiTheme="majorHAnsi"/>
+          <w:bCs/>
+          <w:sz w:val="24"/>
+        </w:rPr>
+        <w:t>leveraging</w:t>
+      </w:r>
+      <w:proofErr w:type="gramEnd"/>
+      <w:r>
+        <w:rPr>
+          <w:rFonts w:asciiTheme="majorHAnsi" w:hAnsiTheme="majorHAnsi"/>
+          <w:bCs/>
+          <w:sz w:val="24"/>
+        </w:rPr>
+        <w:t xml:space="preserve"> connections in the field.</w:t>
       </w:r>
     </w:p>
     <w:p>

</xml_diff>

<commit_message>
began formatting on Devin Entry.Net.docx, still needs work
</commit_message>
<xml_diff>
--- a/Entry.Net/Devin Entry.Net.docx
+++ b/Entry.Net/Devin Entry.Net.docx
@@ -4,83 +4,249 @@
   <w:body>
     <w:p>
       <w:pPr>
-        <w:jc w:val="center"/>
-        <w:rPr>
-          <w:rFonts w:asciiTheme="majorHAnsi" w:hAnsiTheme="majorHAnsi"/>
+        <w:rPr>
+          <w:rFonts w:asciiTheme="majorHAnsi" w:hAnsiTheme="majorHAnsi"/>
+          <w:sz w:val="24"/>
+        </w:rPr>
+        <w:sectPr>
+          <w:footerReference w:type="default" r:id="rId8"/>
+          <w:type w:val="continuous"/>
+          <w:pgSz w:w="12240" w:h="15840"/>
+          <w:pgMar w:top="547" w:right="720" w:bottom="720" w:left="432" w:header="720" w:footer="720" w:gutter="0"/>
+          <w:cols w:num="2" w:space="720"/>
+          <w:docGrid w:linePitch="360"/>
+        </w:sectPr>
+      </w:pPr>
+      <w:r>
+        <w:rPr>
+          <w:rFonts w:ascii="Aharoni" w:hAnsi="Aharoni" w:cs="Aharoni"/>
           <w:b/>
+          <w:noProof/>
           <w:sz w:val="72"/>
         </w:rPr>
-      </w:pPr>
-      <w:r>
-        <w:rPr>
-          <w:rFonts w:asciiTheme="majorHAnsi" w:hAnsiTheme="majorHAnsi"/>
-          <w:b/>
-          <w:sz w:val="72"/>
-        </w:rPr>
-        <w:t>Devin Gleason-</w:t>
-      </w:r>
-      <w:r>
-        <w:rPr>
-          <w:rFonts w:asciiTheme="majorHAnsi" w:hAnsiTheme="majorHAnsi"/>
-          <w:b/>
-          <w:sz w:val="72"/>
-        </w:rPr>
-        <w:t>Lambert</w:t>
-      </w:r>
-    </w:p>
-    <w:p>
-      <w:pPr>
-        <w:jc w:val="center"/>
-        <w:rPr>
-          <w:rFonts w:asciiTheme="majorHAnsi" w:hAnsiTheme="majorHAnsi"/>
-          <w:sz w:val="28"/>
-        </w:rPr>
-      </w:pPr>
-      <w:r>
-        <w:rPr>
-          <w:rFonts w:asciiTheme="majorHAnsi" w:hAnsiTheme="majorHAnsi"/>
-          <w:sz w:val="28"/>
-        </w:rPr>
-        <w:t>Entry Level .Net Developer</w:t>
+        <mc:AlternateContent>
+          <mc:Choice Requires="wps">
+            <w:drawing>
+              <wp:anchor distT="0" distB="0" distL="114300" distR="114300" simplePos="0" relativeHeight="251659264" behindDoc="1" locked="0" layoutInCell="1" allowOverlap="1" wp14:anchorId="2263FC80" wp14:editId="30F7C3B4">
+                <wp:simplePos x="0" y="0"/>
+                <wp:positionH relativeFrom="column">
+                  <wp:posOffset>-3715385</wp:posOffset>
+                </wp:positionH>
+                <wp:positionV relativeFrom="paragraph">
+                  <wp:posOffset>13970</wp:posOffset>
+                </wp:positionV>
+                <wp:extent cx="3391535" cy="1105535"/>
+                <wp:effectExtent l="0" t="0" r="18415" b="18415"/>
+                <wp:wrapTight wrapText="bothSides">
+                  <wp:wrapPolygon edited="0">
+                    <wp:start x="0" y="0"/>
+                    <wp:lineTo x="0" y="21588"/>
+                    <wp:lineTo x="21596" y="21588"/>
+                    <wp:lineTo x="21596" y="0"/>
+                    <wp:lineTo x="0" y="0"/>
+                  </wp:wrapPolygon>
+                </wp:wrapTight>
+                <wp:docPr id="1" name="Rectangle 1"/>
+                <wp:cNvGraphicFramePr/>
+                <a:graphic xmlns:a="http://schemas.openxmlformats.org/drawingml/2006/main">
+                  <a:graphicData uri="http://schemas.microsoft.com/office/word/2010/wordprocessingShape">
+                    <wps:wsp>
+                      <wps:cNvSpPr/>
+                      <wps:spPr>
+                        <a:xfrm>
+                          <a:off x="0" y="0"/>
+                          <a:ext cx="3391535" cy="1105535"/>
+                        </a:xfrm>
+                        <a:prstGeom prst="rect">
+                          <a:avLst/>
+                        </a:prstGeom>
+                        <a:ln>
+                          <a:solidFill>
+                            <a:schemeClr val="bg1"/>
+                          </a:solidFill>
+                        </a:ln>
+                      </wps:spPr>
+                      <wps:style>
+                        <a:lnRef idx="2">
+                          <a:schemeClr val="dk1"/>
+                        </a:lnRef>
+                        <a:fillRef idx="1">
+                          <a:schemeClr val="lt1"/>
+                        </a:fillRef>
+                        <a:effectRef idx="0">
+                          <a:schemeClr val="dk1"/>
+                        </a:effectRef>
+                        <a:fontRef idx="minor">
+                          <a:schemeClr val="dk1"/>
+                        </a:fontRef>
+                      </wps:style>
+                      <wps:txbx>
+                        <w:txbxContent>
+                          <w:p>
+                            <w:pPr>
+                              <w:rPr>
+                                <w:rFonts w:ascii="Aharoni" w:hAnsi="Aharoni" w:cs="Aharoni"/>
+                                <w:b/>
+                                <w:sz w:val="72"/>
+                              </w:rPr>
+                            </w:pPr>
+                            <w:r>
+                              <w:rPr>
+                                <w:rFonts w:ascii="Aharoni" w:hAnsi="Aharoni" w:cs="Aharoni"/>
+                                <w:b/>
+                                <w:sz w:val="72"/>
+                              </w:rPr>
+                              <w:t>Devin Gleason</w:t>
+                            </w:r>
+                            <w:r>
+                              <w:rPr>
+                                <w:rFonts w:ascii="Aharoni" w:hAnsi="Aharoni" w:cs="Aharoni"/>
+                                <w:b/>
+                                <w:sz w:val="72"/>
+                              </w:rPr>
+                              <w:t xml:space="preserve"> </w:t>
+                            </w:r>
+                            <w:r>
+                              <w:rPr>
+                                <w:rFonts w:ascii="Aharoni" w:hAnsi="Aharoni" w:cs="Aharoni"/>
+                                <w:b/>
+                                <w:sz w:val="72"/>
+                              </w:rPr>
+                              <w:t>Lambert</w:t>
+                            </w:r>
+                          </w:p>
+                        </w:txbxContent>
+                      </wps:txbx>
+                      <wps:bodyPr rot="0" spcFirstLastPara="0" vertOverflow="overflow" horzOverflow="overflow" vert="horz" wrap="square" lIns="91440" tIns="45720" rIns="91440" bIns="45720" numCol="1" spcCol="0" rtlCol="0" fromWordArt="0" anchor="ctr" anchorCtr="0" forceAA="0" compatLnSpc="1">
+                        <a:prstTxWarp prst="textNoShape">
+                          <a:avLst/>
+                        </a:prstTxWarp>
+                        <a:noAutofit/>
+                      </wps:bodyPr>
+                    </wps:wsp>
+                  </a:graphicData>
+                </a:graphic>
+                <wp14:sizeRelH relativeFrom="margin">
+                  <wp14:pctWidth>0</wp14:pctWidth>
+                </wp14:sizeRelH>
+                <wp14:sizeRelV relativeFrom="margin">
+                  <wp14:pctHeight>0</wp14:pctHeight>
+                </wp14:sizeRelV>
+              </wp:anchor>
+            </w:drawing>
+          </mc:Choice>
+          <mc:Fallback>
+            <w:pict>
+              <v:rect w14:anchorId="2263FC80" id="Rectangle 1" o:spid="_x0000_s1026" style="position:absolute;margin-left:-292.55pt;margin-top:1.1pt;width:267.05pt;height:87.05pt;z-index:-251657216;visibility:visible;mso-wrap-style:square;mso-width-percent:0;mso-height-percent:0;mso-wrap-distance-left:9pt;mso-wrap-distance-top:0;mso-wrap-distance-right:9pt;mso-wrap-distance-bottom:0;mso-position-horizontal:absolute;mso-position-horizontal-relative:text;mso-position-vertical:absolute;mso-position-vertical-relative:text;mso-width-percent:0;mso-height-percent:0;mso-width-relative:margin;mso-height-relative:margin;v-text-anchor:middle" o:gfxdata="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" fillcolor="white [3201]" strokecolor="white [3212]" strokeweight="2pt">
+                <v:textbox>
+                  <w:txbxContent>
+                    <w:p>
+                      <w:pPr>
+                        <w:rPr>
+                          <w:rFonts w:ascii="Aharoni" w:hAnsi="Aharoni" w:cs="Aharoni"/>
+                          <w:b/>
+                          <w:sz w:val="72"/>
+                        </w:rPr>
+                      </w:pPr>
+                      <w:r>
+                        <w:rPr>
+                          <w:rFonts w:ascii="Aharoni" w:hAnsi="Aharoni" w:cs="Aharoni"/>
+                          <w:b/>
+                          <w:sz w:val="72"/>
+                        </w:rPr>
+                        <w:t>Devin Gleason</w:t>
+                      </w:r>
+                      <w:r>
+                        <w:rPr>
+                          <w:rFonts w:ascii="Aharoni" w:hAnsi="Aharoni" w:cs="Aharoni"/>
+                          <w:b/>
+                          <w:sz w:val="72"/>
+                        </w:rPr>
+                        <w:t xml:space="preserve"> </w:t>
+                      </w:r>
+                      <w:r>
+                        <w:rPr>
+                          <w:rFonts w:ascii="Aharoni" w:hAnsi="Aharoni" w:cs="Aharoni"/>
+                          <w:b/>
+                          <w:sz w:val="72"/>
+                        </w:rPr>
+                        <w:t>Lambert</w:t>
+                      </w:r>
+                    </w:p>
+                  </w:txbxContent>
+                </v:textbox>
+                <w10:wrap type="tight"/>
+              </v:rect>
+            </w:pict>
+          </mc:Fallback>
+        </mc:AlternateContent>
       </w:r>
     </w:p>
     <w:tbl>
       <w:tblPr>
-        <w:tblpPr w:leftFromText="180" w:rightFromText="180" w:vertAnchor="text" w:horzAnchor="margin" w:tblpY="107"/>
-        <w:tblW w:w="0" w:type="auto"/>
+        <w:tblStyle w:val="TableGrid"/>
+        <w:tblpPr w:leftFromText="187" w:rightFromText="187" w:vertAnchor="text" w:horzAnchor="page" w:tblpX="8825" w:tblpY="2304"/>
+        <w:tblOverlap w:val="never"/>
+        <w:tblW w:w="3159" w:type="dxa"/>
         <w:tblBorders>
-          <w:top w:val="single" w:sz="4" w:space="0" w:color="auto"/>
-          <w:left w:val="single" w:sz="4" w:space="0" w:color="auto"/>
-          <w:bottom w:val="single" w:sz="4" w:space="0" w:color="auto"/>
-          <w:right w:val="single" w:sz="4" w:space="0" w:color="auto"/>
-          <w:insideH w:val="single" w:sz="4" w:space="0" w:color="auto"/>
-          <w:insideV w:val="single" w:sz="4" w:space="0" w:color="auto"/>
+          <w:top w:val="single" w:sz="24" w:space="0" w:color="F79646" w:themeColor="accent6"/>
+          <w:left w:val="single" w:sz="24" w:space="0" w:color="F79646" w:themeColor="accent6"/>
+          <w:bottom w:val="single" w:sz="24" w:space="0" w:color="F79646" w:themeColor="accent6"/>
+          <w:right w:val="single" w:sz="24" w:space="0" w:color="F79646" w:themeColor="accent6"/>
+          <w:insideH w:val="none" w:sz="0" w:space="0" w:color="auto"/>
+          <w:insideV w:val="none" w:sz="0" w:space="0" w:color="auto"/>
         </w:tblBorders>
-        <w:tblLook w:val="0000" w:firstRow="0" w:lastRow="0" w:firstColumn="0" w:lastColumn="0" w:noHBand="0" w:noVBand="0"/>
+        <w:tblLook w:val="04A0" w:firstRow="1" w:lastRow="0" w:firstColumn="1" w:lastColumn="0" w:noHBand="0" w:noVBand="1"/>
       </w:tblPr>
       <w:tblGrid>
-        <w:gridCol w:w="5922"/>
+        <w:gridCol w:w="1460"/>
+        <w:gridCol w:w="1699"/>
       </w:tblGrid>
       <w:tr>
         <w:trPr>
-          <w:trHeight w:val="2768"/>
+          <w:trHeight w:val="405"/>
         </w:trPr>
         <w:tc>
           <w:tcPr>
-            <w:tcW w:w="5922" w:type="dxa"/>
-            <w:tcBorders>
-              <w:top w:val="nil"/>
-              <w:left w:val="nil"/>
-              <w:bottom w:val="nil"/>
-              <w:right w:val="nil"/>
-            </w:tcBorders>
+            <w:tcW w:w="0" w:type="auto"/>
+            <w:gridSpan w:val="2"/>
           </w:tcPr>
           <w:p>
             <w:pPr>
               <w:tabs>
                 <w:tab w:val="left" w:pos="3449"/>
               </w:tabs>
-              <w:ind w:firstLine="432"/>
+              <w:rPr>
+                <w:rFonts w:asciiTheme="majorHAnsi" w:hAnsiTheme="majorHAnsi"/>
+                <w:b/>
+                <w:sz w:val="28"/>
+              </w:rPr>
+            </w:pPr>
+            <w:r>
+              <w:rPr>
+                <w:rFonts w:asciiTheme="majorHAnsi" w:hAnsiTheme="majorHAnsi"/>
+                <w:b/>
+                <w:sz w:val="28"/>
+              </w:rPr>
+              <w:t>SYSTEMS EXPERIENCE</w:t>
+            </w:r>
+          </w:p>
+        </w:tc>
+      </w:tr>
+      <w:tr>
+        <w:trPr>
+          <w:trHeight w:val="433"/>
+        </w:trPr>
+        <w:tc>
+          <w:tcPr>
+            <w:tcW w:w="0" w:type="auto"/>
+          </w:tcPr>
+          <w:p>
+            <w:pPr>
+              <w:tabs>
+                <w:tab w:val="left" w:pos="1892"/>
+              </w:tabs>
+              <w:jc w:val="both"/>
               <w:rPr>
                 <w:rFonts w:asciiTheme="majorHAnsi" w:hAnsiTheme="majorHAnsi"/>
                 <w:sz w:val="24"/>
@@ -91,30 +257,284 @@
                 <w:rFonts w:asciiTheme="majorHAnsi" w:hAnsiTheme="majorHAnsi"/>
                 <w:sz w:val="24"/>
               </w:rPr>
-              <w:t xml:space="preserve">I am a technologist at heart, a deep love for technology is how I got here. I have been dismantling hardware and fixing software since I was ten. I spent the last several years in Help desk related positions and decided I wanted something more challenging and left IT to move onto software. I have finished my computer science coursework and am now working on building a portfolio around the .NET framework and networking with other developers and am falling in love </w:t>
+              <w:t>C#</w:t>
             </w:r>
+          </w:p>
+        </w:tc>
+        <w:tc>
+          <w:tcPr>
+            <w:tcW w:w="0" w:type="auto"/>
+          </w:tcPr>
+          <w:p>
+            <w:pPr>
+              <w:tabs>
+                <w:tab w:val="left" w:pos="3449"/>
+              </w:tabs>
+              <w:rPr>
+                <w:rFonts w:asciiTheme="majorHAnsi" w:hAnsiTheme="majorHAnsi"/>
+                <w:sz w:val="24"/>
+              </w:rPr>
+            </w:pPr>
             <w:r>
               <w:rPr>
                 <w:rFonts w:asciiTheme="majorHAnsi" w:hAnsiTheme="majorHAnsi"/>
                 <w:sz w:val="24"/>
               </w:rPr>
-              <w:t>with the field all over again</w:t>
+              <w:t>SQL</w:t>
             </w:r>
+          </w:p>
+        </w:tc>
+      </w:tr>
+      <w:tr>
+        <w:trPr>
+          <w:trHeight w:val="405"/>
+        </w:trPr>
+        <w:tc>
+          <w:tcPr>
+            <w:tcW w:w="0" w:type="auto"/>
+          </w:tcPr>
+          <w:p>
+            <w:pPr>
+              <w:tabs>
+                <w:tab w:val="left" w:pos="3449"/>
+              </w:tabs>
+              <w:rPr>
+                <w:rFonts w:asciiTheme="majorHAnsi" w:hAnsiTheme="majorHAnsi"/>
+                <w:sz w:val="24"/>
+              </w:rPr>
+            </w:pPr>
             <w:r>
               <w:rPr>
                 <w:rFonts w:asciiTheme="majorHAnsi" w:hAnsiTheme="majorHAnsi"/>
                 <w:sz w:val="24"/>
               </w:rPr>
-              <w:t>.</w:t>
+              <w:t>HTML/CSS</w:t>
+            </w:r>
+          </w:p>
+        </w:tc>
+        <w:tc>
+          <w:tcPr>
+            <w:tcW w:w="0" w:type="auto"/>
+          </w:tcPr>
+          <w:p>
+            <w:pPr>
+              <w:tabs>
+                <w:tab w:val="left" w:pos="3449"/>
+              </w:tabs>
+              <w:rPr>
+                <w:rFonts w:asciiTheme="majorHAnsi" w:hAnsiTheme="majorHAnsi"/>
+                <w:sz w:val="24"/>
+              </w:rPr>
+            </w:pPr>
+            <w:r>
+              <w:rPr>
+                <w:rFonts w:asciiTheme="majorHAnsi" w:hAnsiTheme="majorHAnsi"/>
+                <w:sz w:val="24"/>
+              </w:rPr>
+              <w:t>Visual Studio</w:t>
             </w:r>
           </w:p>
         </w:tc>
       </w:tr>
+      <w:tr>
+        <w:trPr>
+          <w:trHeight w:val="405"/>
+        </w:trPr>
+        <w:tc>
+          <w:tcPr>
+            <w:tcW w:w="0" w:type="auto"/>
+          </w:tcPr>
+          <w:p>
+            <w:pPr>
+              <w:tabs>
+                <w:tab w:val="left" w:pos="3449"/>
+              </w:tabs>
+              <w:rPr>
+                <w:rFonts w:asciiTheme="majorHAnsi" w:hAnsiTheme="majorHAnsi"/>
+                <w:sz w:val="24"/>
+              </w:rPr>
+            </w:pPr>
+            <w:r>
+              <w:rPr>
+                <w:rFonts w:asciiTheme="majorHAnsi" w:hAnsiTheme="majorHAnsi"/>
+                <w:sz w:val="24"/>
+              </w:rPr>
+              <w:t>JavaScript</w:t>
+            </w:r>
+          </w:p>
+        </w:tc>
+        <w:tc>
+          <w:tcPr>
+            <w:tcW w:w="0" w:type="auto"/>
+          </w:tcPr>
+          <w:p>
+            <w:pPr>
+              <w:tabs>
+                <w:tab w:val="left" w:pos="3449"/>
+              </w:tabs>
+              <w:rPr>
+                <w:rFonts w:asciiTheme="majorHAnsi" w:hAnsiTheme="majorHAnsi"/>
+                <w:sz w:val="24"/>
+              </w:rPr>
+            </w:pPr>
+          </w:p>
+        </w:tc>
+      </w:tr>
     </w:tbl>
     <w:p>
       <w:pPr>
+        <w:rPr>
+          <w:rFonts w:asciiTheme="majorHAnsi" w:hAnsiTheme="majorHAnsi"/>
+          <w:sz w:val="24"/>
+        </w:rPr>
+      </w:pPr>
+      <w:r>
+        <w:rPr>
+          <w:rFonts w:asciiTheme="majorHAnsi" w:hAnsiTheme="majorHAnsi"/>
+          <w:noProof/>
+          <w:sz w:val="24"/>
+        </w:rPr>
+        <mc:AlternateContent>
+          <mc:Choice Requires="wps">
+            <w:drawing>
+              <wp:anchor distT="0" distB="0" distL="114300" distR="114300" simplePos="0" relativeHeight="251660288" behindDoc="1" locked="0" layoutInCell="1" allowOverlap="1" wp14:anchorId="26B2FDD7" wp14:editId="4A281778">
+                <wp:simplePos x="0" y="0"/>
+                <wp:positionH relativeFrom="column">
+                  <wp:posOffset>33655</wp:posOffset>
+                </wp:positionH>
+                <wp:positionV relativeFrom="paragraph">
+                  <wp:posOffset>909320</wp:posOffset>
+                </wp:positionV>
+                <wp:extent cx="2700020" cy="318770"/>
+                <wp:effectExtent l="0" t="0" r="24130" b="24130"/>
+                <wp:wrapTight wrapText="bothSides">
+                  <wp:wrapPolygon edited="0">
+                    <wp:start x="0" y="0"/>
+                    <wp:lineTo x="0" y="21944"/>
+                    <wp:lineTo x="21641" y="21944"/>
+                    <wp:lineTo x="21641" y="0"/>
+                    <wp:lineTo x="0" y="0"/>
+                  </wp:wrapPolygon>
+                </wp:wrapTight>
+                <wp:docPr id="2" name="Rectangle 2"/>
+                <wp:cNvGraphicFramePr/>
+                <a:graphic xmlns:a="http://schemas.openxmlformats.org/drawingml/2006/main">
+                  <a:graphicData uri="http://schemas.microsoft.com/office/word/2010/wordprocessingShape">
+                    <wps:wsp>
+                      <wps:cNvSpPr/>
+                      <wps:spPr>
+                        <a:xfrm>
+                          <a:off x="0" y="0"/>
+                          <a:ext cx="2700020" cy="318770"/>
+                        </a:xfrm>
+                        <a:prstGeom prst="rect">
+                          <a:avLst/>
+                        </a:prstGeom>
+                        <a:ln>
+                          <a:solidFill>
+                            <a:schemeClr val="bg1"/>
+                          </a:solidFill>
+                        </a:ln>
+                      </wps:spPr>
+                      <wps:style>
+                        <a:lnRef idx="2">
+                          <a:schemeClr val="accent6"/>
+                        </a:lnRef>
+                        <a:fillRef idx="1">
+                          <a:schemeClr val="lt1"/>
+                        </a:fillRef>
+                        <a:effectRef idx="0">
+                          <a:schemeClr val="accent6"/>
+                        </a:effectRef>
+                        <a:fontRef idx="minor">
+                          <a:schemeClr val="dk1"/>
+                        </a:fontRef>
+                      </wps:style>
+                      <wps:txbx>
+                        <w:txbxContent>
+                          <w:p>
+                            <w:pPr>
+                              <w:rPr>
+                                <w:sz w:val="28"/>
+                                <w:szCs w:val="32"/>
+                              </w:rPr>
+                            </w:pPr>
+                            <w:r>
+                              <w:rPr>
+                                <w:rFonts w:ascii="Aharoni" w:hAnsi="Aharoni" w:cs="Aharoni"/>
+                                <w:sz w:val="28"/>
+                                <w:szCs w:val="32"/>
+                              </w:rPr>
+                              <w:t>Entry Level .Net Developer</w:t>
+                            </w:r>
+                          </w:p>
+                          <w:p>
+                            <w:pPr>
+                              <w:jc w:val="center"/>
+                            </w:pPr>
+                          </w:p>
+                        </w:txbxContent>
+                      </wps:txbx>
+                      <wps:bodyPr rot="0" spcFirstLastPara="0" vertOverflow="overflow" horzOverflow="overflow" vert="horz" wrap="square" lIns="91440" tIns="45720" rIns="91440" bIns="45720" numCol="1" spcCol="0" rtlCol="0" fromWordArt="0" anchor="ctr" anchorCtr="0" forceAA="0" compatLnSpc="1">
+                        <a:prstTxWarp prst="textNoShape">
+                          <a:avLst/>
+                        </a:prstTxWarp>
+                        <a:noAutofit/>
+                      </wps:bodyPr>
+                    </wps:wsp>
+                  </a:graphicData>
+                </a:graphic>
+                <wp14:sizeRelH relativeFrom="margin">
+                  <wp14:pctWidth>0</wp14:pctWidth>
+                </wp14:sizeRelH>
+              </wp:anchor>
+            </w:drawing>
+          </mc:Choice>
+          <mc:Fallback>
+            <w:pict>
+              <v:rect w14:anchorId="26B2FDD7" id="Rectangle 2" o:spid="_x0000_s1027" style="position:absolute;margin-left:2.65pt;margin-top:71.6pt;width:212.6pt;height:25.1pt;z-index:-251656192;visibility:visible;mso-wrap-style:square;mso-width-percent:0;mso-wrap-distance-left:9pt;mso-wrap-distance-top:0;mso-wrap-distance-right:9pt;mso-wrap-distance-bottom:0;mso-position-horizontal:absolute;mso-position-horizontal-relative:text;mso-position-vertical:absolute;mso-position-vertical-relative:text;mso-width-percent:0;mso-width-relative:margin;v-text-anchor:middle" o:gfxdata="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" fillcolor="white [3201]" strokecolor="white [3212]" strokeweight="2pt">
+                <v:textbox>
+                  <w:txbxContent>
+                    <w:p>
+                      <w:pPr>
+                        <w:rPr>
+                          <w:sz w:val="28"/>
+                          <w:szCs w:val="32"/>
+                        </w:rPr>
+                      </w:pPr>
+                      <w:r>
+                        <w:rPr>
+                          <w:rFonts w:ascii="Aharoni" w:hAnsi="Aharoni" w:cs="Aharoni"/>
+                          <w:sz w:val="28"/>
+                          <w:szCs w:val="32"/>
+                        </w:rPr>
+                        <w:t>Entry Level .Net Developer</w:t>
+                      </w:r>
+                    </w:p>
+                    <w:p>
+                      <w:pPr>
+                        <w:jc w:val="center"/>
+                      </w:pPr>
+                    </w:p>
+                  </w:txbxContent>
+                </v:textbox>
+                <w10:wrap type="tight"/>
+              </v:rect>
+            </w:pict>
+          </mc:Fallback>
+        </mc:AlternateContent>
+      </w:r>
+      <w:r>
+        <w:rPr>
+          <w:rFonts w:asciiTheme="majorHAnsi" w:hAnsiTheme="majorHAnsi"/>
+          <w:sz w:val="24"/>
+        </w:rPr>
+        <w:t>I am a technologist at heart, a deep love for technology is how I got here. I have been dismantling hardware and fixing software since I was ten. I spent the last several years in Help desk related positions and decided I wanted something more challenging and left IT to move onto software. I have finished my computer science coursework and am now working on building a portfolio around the .NET framework and networking with other developers and am falling in love with the field all over again.</w:t>
+      </w:r>
+    </w:p>
+    <w:p>
+      <w:pPr>
         <w:spacing w:after="120"/>
-        <w:ind w:left="2880" w:hanging="2880"/>
         <w:rPr>
           <w:rFonts w:asciiTheme="majorHAnsi" w:hAnsiTheme="majorHAnsi"/>
           <w:b/>
@@ -126,250 +546,6 @@
     <w:p>
       <w:pPr>
         <w:spacing w:after="120"/>
-        <w:ind w:left="2880" w:hanging="2880"/>
-        <w:rPr>
-          <w:rFonts w:asciiTheme="majorHAnsi" w:hAnsiTheme="majorHAnsi"/>
-          <w:b/>
-          <w:bCs/>
-          <w:sz w:val="24"/>
-        </w:rPr>
-      </w:pPr>
-      <w:r>
-        <w:rPr>
-          <w:rFonts w:asciiTheme="majorHAnsi" w:hAnsiTheme="majorHAnsi"/>
-          <w:b/>
-          <w:bCs/>
-          <w:sz w:val="24"/>
-        </w:rPr>
-        <w:t>SYSTEMS EXPERIENCE:</w:t>
-      </w:r>
-    </w:p>
-    <w:p>
-      <w:pPr>
-        <w:rPr>
-          <w:rFonts w:asciiTheme="majorHAnsi" w:hAnsiTheme="majorHAnsi"/>
-          <w:b/>
-          <w:bCs/>
-          <w:sz w:val="24"/>
-        </w:rPr>
-        <w:sectPr>
-          <w:footerReference w:type="default" r:id="rId7"/>
-          <w:type w:val="continuous"/>
-          <w:pgSz w:w="12240" w:h="15840"/>
-          <w:pgMar w:top="547" w:right="720" w:bottom="720" w:left="432" w:header="720" w:footer="720" w:gutter="0"/>
-          <w:cols w:space="720"/>
-          <w:docGrid w:linePitch="360"/>
-        </w:sectPr>
-      </w:pPr>
-    </w:p>
-    <w:p>
-      <w:pPr>
-        <w:ind w:left="3024" w:hanging="2880"/>
-        <w:rPr>
-          <w:rFonts w:asciiTheme="majorHAnsi" w:hAnsiTheme="majorHAnsi"/>
-          <w:bCs/>
-          <w:sz w:val="24"/>
-        </w:rPr>
-      </w:pPr>
-      <w:r>
-        <w:rPr>
-          <w:rFonts w:asciiTheme="majorHAnsi" w:hAnsiTheme="majorHAnsi"/>
-          <w:bCs/>
-          <w:sz w:val="24"/>
-        </w:rPr>
-        <w:lastRenderedPageBreak/>
-        <w:t>C#</w:t>
-      </w:r>
-    </w:p>
-    <w:p>
-      <w:pPr>
-        <w:ind w:left="3024" w:hanging="2880"/>
-        <w:rPr>
-          <w:rFonts w:asciiTheme="majorHAnsi" w:hAnsiTheme="majorHAnsi"/>
-          <w:bCs/>
-          <w:sz w:val="24"/>
-        </w:rPr>
-      </w:pPr>
-      <w:r>
-        <w:rPr>
-          <w:rFonts w:asciiTheme="majorHAnsi" w:hAnsiTheme="majorHAnsi"/>
-          <w:bCs/>
-          <w:sz w:val="24"/>
-        </w:rPr>
-        <w:t>HTML/CSS</w:t>
-      </w:r>
-      <w:bookmarkStart w:id="0" w:name="_GoBack"/>
-      <w:bookmarkEnd w:id="0"/>
-    </w:p>
-    <w:p>
-      <w:pPr>
-        <w:ind w:left="3024" w:hanging="2880"/>
-        <w:rPr>
-          <w:rFonts w:asciiTheme="majorHAnsi" w:hAnsiTheme="majorHAnsi"/>
-          <w:bCs/>
-          <w:sz w:val="24"/>
-        </w:rPr>
-      </w:pPr>
-      <w:r>
-        <w:rPr>
-          <w:rFonts w:asciiTheme="majorHAnsi" w:hAnsiTheme="majorHAnsi"/>
-          <w:bCs/>
-          <w:sz w:val="24"/>
-        </w:rPr>
-        <w:t>JavaScript</w:t>
-      </w:r>
-    </w:p>
-    <w:p>
-      <w:pPr>
-        <w:ind w:left="3024" w:hanging="2880"/>
-        <w:rPr>
-          <w:rFonts w:asciiTheme="majorHAnsi" w:hAnsiTheme="majorHAnsi"/>
-          <w:bCs/>
-          <w:sz w:val="24"/>
-        </w:rPr>
-      </w:pPr>
-      <w:r>
-        <w:rPr>
-          <w:rFonts w:asciiTheme="majorHAnsi" w:hAnsiTheme="majorHAnsi"/>
-          <w:bCs/>
-          <w:sz w:val="24"/>
-        </w:rPr>
-        <w:lastRenderedPageBreak/>
-        <w:t>SQL</w:t>
-      </w:r>
-    </w:p>
-    <w:p>
-      <w:pPr>
-        <w:ind w:left="3024" w:hanging="2880"/>
-        <w:rPr>
-          <w:rFonts w:asciiTheme="majorHAnsi" w:hAnsiTheme="majorHAnsi"/>
-          <w:bCs/>
-          <w:sz w:val="24"/>
-        </w:rPr>
-      </w:pPr>
-      <w:r>
-        <w:rPr>
-          <w:rFonts w:asciiTheme="majorHAnsi" w:hAnsiTheme="majorHAnsi"/>
-          <w:bCs/>
-          <w:sz w:val="24"/>
-        </w:rPr>
-        <w:t>Visual Studio</w:t>
-      </w:r>
-    </w:p>
-    <w:p>
-      <w:pPr>
-        <w:ind w:left="2880" w:hanging="2880"/>
-        <w:rPr>
-          <w:rFonts w:asciiTheme="majorHAnsi" w:hAnsiTheme="majorHAnsi"/>
-          <w:bCs/>
-          <w:sz w:val="24"/>
-        </w:rPr>
-      </w:pPr>
-    </w:p>
-    <w:p>
-      <w:pPr>
-        <w:ind w:left="2880" w:hanging="2880"/>
-        <w:rPr>
-          <w:rFonts w:asciiTheme="majorHAnsi" w:hAnsiTheme="majorHAnsi"/>
-          <w:bCs/>
-          <w:sz w:val="24"/>
-        </w:rPr>
-        <w:sectPr>
-          <w:type w:val="continuous"/>
-          <w:pgSz w:w="12240" w:h="15840"/>
-          <w:pgMar w:top="288" w:right="720" w:bottom="720" w:left="720" w:header="720" w:footer="720" w:gutter="0"/>
-          <w:cols w:num="3" w:space="720"/>
-          <w:docGrid w:linePitch="360"/>
-        </w:sectPr>
-      </w:pPr>
-    </w:p>
-    <w:p>
-      <w:pPr>
-        <w:rPr>
-          <w:rFonts w:asciiTheme="majorHAnsi" w:hAnsiTheme="majorHAnsi"/>
-          <w:b/>
-          <w:bCs/>
-          <w:sz w:val="24"/>
-        </w:rPr>
-        <w:sectPr>
-          <w:headerReference w:type="default" r:id="rId8"/>
-          <w:type w:val="continuous"/>
-          <w:pgSz w:w="12240" w:h="15840"/>
-          <w:pgMar w:top="720" w:right="720" w:bottom="720" w:left="720" w:header="720" w:footer="720" w:gutter="0"/>
-          <w:cols w:num="2" w:space="720"/>
-          <w:docGrid w:linePitch="360"/>
-        </w:sectPr>
-      </w:pPr>
-    </w:p>
-    <w:p>
-      <w:pPr>
-        <w:spacing w:after="120"/>
-        <w:ind w:left="2160" w:hanging="2160"/>
-        <w:rPr>
-          <w:rFonts w:asciiTheme="majorHAnsi" w:hAnsiTheme="majorHAnsi"/>
-          <w:b/>
-          <w:bCs/>
-          <w:sz w:val="24"/>
-        </w:rPr>
-      </w:pPr>
-    </w:p>
-    <w:p>
-      <w:pPr>
-        <w:spacing w:after="120"/>
-        <w:ind w:left="2160" w:hanging="2160"/>
-        <w:rPr>
-          <w:rFonts w:asciiTheme="majorHAnsi" w:hAnsiTheme="majorHAnsi"/>
-          <w:b/>
-          <w:bCs/>
-          <w:sz w:val="24"/>
-        </w:rPr>
-      </w:pPr>
-    </w:p>
-    <w:p>
-      <w:pPr>
-        <w:spacing w:after="120"/>
-        <w:ind w:left="2160" w:hanging="2160"/>
-        <w:rPr>
-          <w:rFonts w:asciiTheme="majorHAnsi" w:hAnsiTheme="majorHAnsi"/>
-          <w:b/>
-          <w:bCs/>
-          <w:sz w:val="24"/>
-        </w:rPr>
-      </w:pPr>
-    </w:p>
-    <w:p>
-      <w:pPr>
-        <w:spacing w:after="120"/>
-        <w:ind w:left="2160" w:hanging="2160"/>
-        <w:rPr>
-          <w:rFonts w:asciiTheme="majorHAnsi" w:hAnsiTheme="majorHAnsi"/>
-          <w:b/>
-          <w:bCs/>
-          <w:sz w:val="24"/>
-        </w:rPr>
-      </w:pPr>
-      <w:r>
-        <w:rPr>
-          <w:rFonts w:asciiTheme="majorHAnsi" w:hAnsiTheme="majorHAnsi"/>
-          <w:b/>
-          <w:bCs/>
-          <w:sz w:val="24"/>
-        </w:rPr>
-        <w:t>GROUPS &amp;</w:t>
-      </w:r>
-      <w:r>
-        <w:rPr>
-          <w:rFonts w:asciiTheme="majorHAnsi" w:hAnsiTheme="majorHAnsi"/>
-          <w:b/>
-          <w:bCs/>
-          <w:sz w:val="24"/>
-        </w:rPr>
-        <w:t xml:space="preserve"> ACTIVITIES:</w:t>
-      </w:r>
-    </w:p>
-    <w:p>
-      <w:pPr>
-        <w:ind w:left="2160" w:hanging="1440"/>
         <w:rPr>
           <w:rFonts w:asciiTheme="majorHAnsi" w:hAnsiTheme="majorHAnsi"/>
           <w:sz w:val="24"/>
@@ -382,6 +558,90 @@
           <w:docGrid w:linePitch="360"/>
         </w:sectPr>
       </w:pPr>
+      <w:r>
+        <w:rPr>
+          <w:rFonts w:asciiTheme="majorHAnsi" w:hAnsiTheme="majorHAnsi"/>
+          <w:b/>
+          <w:bCs/>
+          <w:sz w:val="24"/>
+        </w:rPr>
+        <w:t>GROUPS &amp;</w:t>
+      </w:r>
+      <w:r>
+        <w:rPr>
+          <w:rFonts w:asciiTheme="majorHAnsi" w:hAnsiTheme="majorHAnsi"/>
+          <w:b/>
+          <w:bCs/>
+          <w:sz w:val="24"/>
+        </w:rPr>
+        <w:t xml:space="preserve"> ACTIVITIES:</w:t>
+      </w:r>
+    </w:p>
+    <w:p>
+      <w:pPr>
+        <w:pStyle w:val="ListParagraph"/>
+        <w:numPr>
+          <w:ilvl w:val="0"/>
+          <w:numId w:val="8"/>
+        </w:numPr>
+        <w:ind w:right="-144"/>
+        <w:rPr>
+          <w:rFonts w:asciiTheme="majorHAnsi" w:hAnsiTheme="majorHAnsi"/>
+          <w:sz w:val="24"/>
+        </w:rPr>
+      </w:pPr>
+      <w:r>
+        <w:rPr>
+          <w:rFonts w:asciiTheme="majorHAnsi" w:hAnsiTheme="majorHAnsi"/>
+          <w:sz w:val="24"/>
+        </w:rPr>
+        <w:lastRenderedPageBreak/>
+        <w:t>Salem State University Programming Club</w:t>
+      </w:r>
+    </w:p>
+    <w:p>
+      <w:pPr>
+        <w:pStyle w:val="ListParagraph"/>
+        <w:numPr>
+          <w:ilvl w:val="0"/>
+          <w:numId w:val="8"/>
+        </w:numPr>
+        <w:spacing w:before="120"/>
+        <w:ind w:right="-144"/>
+        <w:rPr>
+          <w:rFonts w:asciiTheme="majorHAnsi" w:hAnsiTheme="majorHAnsi"/>
+          <w:sz w:val="24"/>
+        </w:rPr>
+      </w:pPr>
+      <w:r>
+        <w:rPr>
+          <w:rFonts w:asciiTheme="majorHAnsi" w:hAnsiTheme="majorHAnsi"/>
+          <w:sz w:val="24"/>
+        </w:rPr>
+        <w:t>Boston Windows App and Game Developers</w:t>
+      </w:r>
+    </w:p>
+    <w:p>
+      <w:pPr>
+        <w:pStyle w:val="ListParagraph"/>
+        <w:numPr>
+          <w:ilvl w:val="0"/>
+          <w:numId w:val="8"/>
+        </w:numPr>
+        <w:spacing w:before="120"/>
+        <w:ind w:right="-144"/>
+        <w:rPr>
+          <w:rFonts w:asciiTheme="majorHAnsi" w:hAnsiTheme="majorHAnsi"/>
+          <w:sz w:val="24"/>
+        </w:rPr>
+      </w:pPr>
+      <w:r>
+        <w:rPr>
+          <w:rFonts w:asciiTheme="majorHAnsi" w:hAnsiTheme="majorHAnsi"/>
+          <w:sz w:val="24"/>
+        </w:rPr>
+        <w:t>Boston Windows 8 App Developers and IT Group</w:t>
+      </w:r>
     </w:p>
     <w:p>
       <w:pPr>
@@ -391,59 +651,15 @@
           <w:sz w:val="24"/>
         </w:rPr>
       </w:pPr>
-      <w:r>
-        <w:rPr>
-          <w:rFonts w:asciiTheme="majorHAnsi" w:hAnsiTheme="majorHAnsi"/>
-          <w:sz w:val="24"/>
-        </w:rPr>
-        <w:lastRenderedPageBreak/>
-        <w:t xml:space="preserve">Salem State University </w:t>
-      </w:r>
-      <w:r>
-        <w:rPr>
-          <w:rFonts w:asciiTheme="majorHAnsi" w:hAnsiTheme="majorHAnsi"/>
-          <w:sz w:val="24"/>
-        </w:rPr>
-        <w:t>Programming Club</w:t>
-      </w:r>
-    </w:p>
-    <w:p>
-      <w:pPr>
-        <w:spacing w:before="120"/>
-        <w:ind w:left="1584" w:right="-144" w:hanging="1440"/>
-        <w:rPr>
-          <w:rFonts w:asciiTheme="majorHAnsi" w:hAnsiTheme="majorHAnsi"/>
-          <w:sz w:val="24"/>
-        </w:rPr>
-      </w:pPr>
-      <w:r>
-        <w:rPr>
-          <w:rFonts w:asciiTheme="majorHAnsi" w:hAnsiTheme="majorHAnsi"/>
-          <w:sz w:val="24"/>
-        </w:rPr>
-        <w:t>Boston Windows App and Game Developers</w:t>
-      </w:r>
-    </w:p>
-    <w:p>
-      <w:pPr>
-        <w:spacing w:before="120"/>
-        <w:ind w:left="1584" w:right="-144" w:hanging="1440"/>
-        <w:rPr>
-          <w:rFonts w:asciiTheme="majorHAnsi" w:hAnsiTheme="majorHAnsi"/>
-          <w:sz w:val="24"/>
-        </w:rPr>
-      </w:pPr>
-      <w:r>
-        <w:rPr>
-          <w:rFonts w:asciiTheme="majorHAnsi" w:hAnsiTheme="majorHAnsi"/>
-          <w:sz w:val="24"/>
-        </w:rPr>
-        <w:t>Boston Windows 8 App Developers and IT Group</w:t>
-      </w:r>
-    </w:p>
-    <w:p>
-      <w:pPr>
-        <w:ind w:left="1584" w:right="-144" w:hanging="1440"/>
+    </w:p>
+    <w:p>
+      <w:pPr>
+        <w:pStyle w:val="ListParagraph"/>
+        <w:numPr>
+          <w:ilvl w:val="0"/>
+          <w:numId w:val="8"/>
+        </w:numPr>
+        <w:ind w:right="-144"/>
         <w:rPr>
           <w:rFonts w:asciiTheme="majorHAnsi" w:hAnsiTheme="majorHAnsi"/>
           <w:sz w:val="24"/>
@@ -460,62 +676,129 @@
     </w:p>
     <w:p>
       <w:pPr>
+        <w:pStyle w:val="ListParagraph"/>
+        <w:numPr>
+          <w:ilvl w:val="0"/>
+          <w:numId w:val="8"/>
+        </w:numPr>
         <w:spacing w:before="120"/>
-        <w:ind w:left="1584" w:right="-144" w:hanging="1440"/>
-        <w:rPr>
-          <w:rFonts w:asciiTheme="majorHAnsi" w:hAnsiTheme="majorHAnsi"/>
-          <w:bCs/>
-          <w:sz w:val="24"/>
-        </w:rPr>
-      </w:pPr>
-      <w:r>
-        <w:rPr>
-          <w:rFonts w:asciiTheme="majorHAnsi" w:hAnsiTheme="majorHAnsi"/>
-          <w:bCs/>
-          <w:sz w:val="24"/>
-        </w:rPr>
-        <w:t>Boston Software Craftsmanship</w:t>
-      </w:r>
-    </w:p>
-    <w:p>
-      <w:pPr>
-        <w:spacing w:before="120"/>
-        <w:ind w:left="1584" w:right="-144" w:hanging="1440"/>
-        <w:rPr>
-          <w:rFonts w:asciiTheme="majorHAnsi" w:hAnsiTheme="majorHAnsi"/>
-          <w:sz w:val="24"/>
-        </w:rPr>
-      </w:pPr>
-      <w:r>
-        <w:rPr>
-          <w:rFonts w:asciiTheme="majorHAnsi" w:hAnsiTheme="majorHAnsi"/>
-          <w:sz w:val="24"/>
-        </w:rPr>
-        <w:t>Greater Boston Entry Developers</w:t>
-      </w:r>
-    </w:p>
-    <w:p>
-      <w:pPr>
-        <w:spacing w:before="120"/>
-        <w:ind w:left="1584" w:right="-144" w:hanging="1440"/>
-        <w:rPr>
-          <w:rFonts w:asciiTheme="majorHAnsi" w:hAnsiTheme="majorHAnsi"/>
-          <w:bCs/>
-          <w:sz w:val="24"/>
+        <w:ind w:right="-144"/>
+        <w:rPr>
+          <w:rFonts w:asciiTheme="majorHAnsi" w:hAnsiTheme="majorHAnsi"/>
+          <w:bCs/>
+          <w:sz w:val="24"/>
+        </w:rPr>
+      </w:pPr>
+      <w:r>
+        <w:rPr>
+          <w:rFonts w:asciiTheme="majorHAnsi" w:hAnsiTheme="majorHAnsi"/>
+          <w:bCs/>
+          <w:sz w:val="24"/>
+        </w:rPr>
+        <w:t>Boston Software</w:t>
+      </w:r>
+      <w:r>
+        <w:rPr>
+          <w:rFonts w:asciiTheme="majorHAnsi" w:hAnsiTheme="majorHAnsi"/>
+          <w:bCs/>
+          <w:sz w:val="24"/>
+        </w:rPr>
+        <w:t xml:space="preserve"> </w:t>
+      </w:r>
+      <w:r>
+        <w:rPr>
+          <w:rFonts w:asciiTheme="majorHAnsi" w:hAnsiTheme="majorHAnsi"/>
+          <w:bCs/>
+          <w:sz w:val="24"/>
+        </w:rPr>
+        <w:t>Craftsmanship</w:t>
+      </w:r>
+    </w:p>
+    <w:p>
+      <w:pPr>
+        <w:pStyle w:val="ListParagraph"/>
+        <w:numPr>
+          <w:ilvl w:val="0"/>
+          <w:numId w:val="8"/>
+        </w:numPr>
+        <w:rPr>
+          <w:rFonts w:asciiTheme="majorHAnsi" w:hAnsiTheme="majorHAnsi"/>
+          <w:b/>
+          <w:sz w:val="72"/>
         </w:rPr>
         <w:sectPr>
           <w:type w:val="continuous"/>
           <w:pgSz w:w="12240" w:h="15840"/>
-          <w:pgMar w:top="540" w:right="720" w:bottom="720" w:left="720" w:header="720" w:footer="720" w:gutter="0"/>
+          <w:pgMar w:top="547" w:right="720" w:bottom="720" w:left="432" w:header="720" w:footer="720" w:gutter="0"/>
+          <w:cols w:num="2" w:space="144"/>
+          <w:docGrid w:linePitch="360"/>
+        </w:sectPr>
+      </w:pPr>
+      <w:r>
+        <w:rPr>
+          <w:rFonts w:asciiTheme="majorHAnsi" w:hAnsiTheme="majorHAnsi"/>
+          <w:sz w:val="24"/>
+        </w:rPr>
+        <w:t>Greater Boston Entry Developers</w:t>
+      </w:r>
+    </w:p>
+    <w:p>
+      <w:pPr>
+        <w:rPr>
+          <w:rFonts w:asciiTheme="majorHAnsi" w:hAnsiTheme="majorHAnsi"/>
+          <w:bCs/>
+          <w:sz w:val="24"/>
+        </w:rPr>
+        <w:sectPr>
+          <w:type w:val="continuous"/>
+          <w:pgSz w:w="12240" w:h="15840"/>
+          <w:pgMar w:top="288" w:right="144" w:bottom="720" w:left="144" w:header="720" w:footer="720" w:gutter="0"/>
+          <w:cols w:num="3" w:space="720"/>
+          <w:docGrid w:linePitch="360"/>
+        </w:sectPr>
+      </w:pPr>
+    </w:p>
+    <w:p>
+      <w:pPr>
+        <w:rPr>
+          <w:rFonts w:asciiTheme="majorHAnsi" w:hAnsiTheme="majorHAnsi"/>
+          <w:b/>
+          <w:bCs/>
+          <w:sz w:val="24"/>
+        </w:rPr>
+        <w:sectPr>
+          <w:headerReference w:type="default" r:id="rId9"/>
+          <w:type w:val="continuous"/>
+          <w:pgSz w:w="12240" w:h="15840" w:code="1"/>
+          <w:pgMar w:top="720" w:right="720" w:bottom="720" w:left="720" w:header="720" w:footer="720" w:gutter="0"/>
           <w:cols w:num="2" w:space="720"/>
           <w:docGrid w:linePitch="360"/>
         </w:sectPr>
       </w:pPr>
-    </w:p>
-    <w:p>
-      <w:pPr>
-        <w:spacing w:before="240" w:after="120"/>
-        <w:ind w:left="2160" w:hanging="2160"/>
+      <w:bookmarkStart w:id="0" w:name="_GoBack"/>
+      <w:bookmarkEnd w:id="0"/>
+    </w:p>
+    <w:p>
+      <w:pPr>
+        <w:spacing w:before="120"/>
+        <w:ind w:right="-144"/>
+        <w:rPr>
+          <w:rFonts w:asciiTheme="majorHAnsi" w:hAnsiTheme="majorHAnsi"/>
+          <w:bCs/>
+          <w:sz w:val="24"/>
+        </w:rPr>
+        <w:sectPr>
+          <w:type w:val="continuous"/>
+          <w:pgSz w:w="12240" w:h="15840" w:code="1"/>
+          <w:pgMar w:top="547" w:right="432" w:bottom="720" w:left="432" w:header="720" w:footer="720" w:gutter="0"/>
+          <w:cols w:num="2" w:space="720"/>
+          <w:docGrid w:linePitch="360"/>
+        </w:sectPr>
+      </w:pPr>
+    </w:p>
+    <w:p>
+      <w:pPr>
+        <w:spacing w:after="120"/>
         <w:rPr>
           <w:rFonts w:asciiTheme="majorHAnsi" w:hAnsiTheme="majorHAnsi"/>
           <w:b/>
@@ -1251,25 +1534,7 @@
           <w:bCs/>
           <w:sz w:val="24"/>
         </w:rPr>
-        <w:t xml:space="preserve">Planning meetups, thinking up blog posts including guest authors, setting up an online chat platform, a website, and other activities all to help Entry Dev’s find placement and make </w:t>
-      </w:r>
-      <w:proofErr w:type="gramStart"/>
-      <w:r>
-        <w:rPr>
-          <w:rFonts w:asciiTheme="majorHAnsi" w:hAnsiTheme="majorHAnsi"/>
-          <w:bCs/>
-          <w:sz w:val="24"/>
-        </w:rPr>
-        <w:t>leveraging</w:t>
-      </w:r>
-      <w:proofErr w:type="gramEnd"/>
-      <w:r>
-        <w:rPr>
-          <w:rFonts w:asciiTheme="majorHAnsi" w:hAnsiTheme="majorHAnsi"/>
-          <w:bCs/>
-          <w:sz w:val="24"/>
-        </w:rPr>
-        <w:t xml:space="preserve"> connections in the field.</w:t>
+        <w:t>Planning meetups, thinking up blog posts including guest authors, setting up an online chat platform, a website, and other activities all to help Entry Dev’s find placement and make leveraging connections in the field.</w:t>
       </w:r>
     </w:p>
     <w:p>
@@ -2036,7 +2301,7 @@
     </w:p>
     <w:p/>
     <w:sectPr>
-      <w:headerReference w:type="default" r:id="rId9"/>
+      <w:headerReference w:type="default" r:id="rId10"/>
       <w:type w:val="continuous"/>
       <w:pgSz w:w="12240" w:h="15840"/>
       <w:pgMar w:top="720" w:right="720" w:bottom="720" w:left="720" w:header="720" w:footer="720" w:gutter="0"/>
@@ -2408,6 +2673,122 @@
     </w:lvl>
   </w:abstractNum>
   <w:abstractNum w:abstractNumId="2">
+    <w:nsid w:val="3A8C5B97"/>
+    <w:multiLevelType w:val="hybridMultilevel"/>
+    <w:tmpl w:val="E47618DE"/>
+    <w:lvl w:ilvl="0" w:tplc="6A8A87A2">
+      <w:start w:val="1"/>
+      <w:numFmt w:val="bullet"/>
+      <w:lvlText w:val="-"/>
+      <w:lvlJc w:val="left"/>
+      <w:pPr>
+        <w:ind w:left="144" w:hanging="144"/>
+      </w:pPr>
+      <w:rPr>
+        <w:rFonts w:ascii="Agency FB" w:hAnsi="Agency FB" w:hint="default"/>
+        <w:b/>
+        <w:sz w:val="28"/>
+        <w:szCs w:val="24"/>
+      </w:rPr>
+    </w:lvl>
+    <w:lvl w:ilvl="1" w:tplc="04090003" w:tentative="1">
+      <w:start w:val="1"/>
+      <w:numFmt w:val="bullet"/>
+      <w:lvlText w:val="o"/>
+      <w:lvlJc w:val="left"/>
+      <w:pPr>
+        <w:ind w:left="1440" w:hanging="360"/>
+      </w:pPr>
+      <w:rPr>
+        <w:rFonts w:ascii="Courier New" w:hAnsi="Courier New" w:cs="Courier New" w:hint="default"/>
+      </w:rPr>
+    </w:lvl>
+    <w:lvl w:ilvl="2" w:tplc="04090005" w:tentative="1">
+      <w:start w:val="1"/>
+      <w:numFmt w:val="bullet"/>
+      <w:lvlText w:val=""/>
+      <w:lvlJc w:val="left"/>
+      <w:pPr>
+        <w:ind w:left="2160" w:hanging="360"/>
+      </w:pPr>
+      <w:rPr>
+        <w:rFonts w:ascii="Wingdings" w:hAnsi="Wingdings" w:hint="default"/>
+      </w:rPr>
+    </w:lvl>
+    <w:lvl w:ilvl="3" w:tplc="04090001" w:tentative="1">
+      <w:start w:val="1"/>
+      <w:numFmt w:val="bullet"/>
+      <w:lvlText w:val=""/>
+      <w:lvlJc w:val="left"/>
+      <w:pPr>
+        <w:ind w:left="2880" w:hanging="360"/>
+      </w:pPr>
+      <w:rPr>
+        <w:rFonts w:ascii="Symbol" w:hAnsi="Symbol" w:hint="default"/>
+      </w:rPr>
+    </w:lvl>
+    <w:lvl w:ilvl="4" w:tplc="04090003" w:tentative="1">
+      <w:start w:val="1"/>
+      <w:numFmt w:val="bullet"/>
+      <w:lvlText w:val="o"/>
+      <w:lvlJc w:val="left"/>
+      <w:pPr>
+        <w:ind w:left="3600" w:hanging="360"/>
+      </w:pPr>
+      <w:rPr>
+        <w:rFonts w:ascii="Courier New" w:hAnsi="Courier New" w:cs="Courier New" w:hint="default"/>
+      </w:rPr>
+    </w:lvl>
+    <w:lvl w:ilvl="5" w:tplc="04090005" w:tentative="1">
+      <w:start w:val="1"/>
+      <w:numFmt w:val="bullet"/>
+      <w:lvlText w:val=""/>
+      <w:lvlJc w:val="left"/>
+      <w:pPr>
+        <w:ind w:left="4320" w:hanging="360"/>
+      </w:pPr>
+      <w:rPr>
+        <w:rFonts w:ascii="Wingdings" w:hAnsi="Wingdings" w:hint="default"/>
+      </w:rPr>
+    </w:lvl>
+    <w:lvl w:ilvl="6" w:tplc="04090001" w:tentative="1">
+      <w:start w:val="1"/>
+      <w:numFmt w:val="bullet"/>
+      <w:lvlText w:val=""/>
+      <w:lvlJc w:val="left"/>
+      <w:pPr>
+        <w:ind w:left="5040" w:hanging="360"/>
+      </w:pPr>
+      <w:rPr>
+        <w:rFonts w:ascii="Symbol" w:hAnsi="Symbol" w:hint="default"/>
+      </w:rPr>
+    </w:lvl>
+    <w:lvl w:ilvl="7" w:tplc="04090003" w:tentative="1">
+      <w:start w:val="1"/>
+      <w:numFmt w:val="bullet"/>
+      <w:lvlText w:val="o"/>
+      <w:lvlJc w:val="left"/>
+      <w:pPr>
+        <w:ind w:left="5760" w:hanging="360"/>
+      </w:pPr>
+      <w:rPr>
+        <w:rFonts w:ascii="Courier New" w:hAnsi="Courier New" w:cs="Courier New" w:hint="default"/>
+      </w:rPr>
+    </w:lvl>
+    <w:lvl w:ilvl="8" w:tplc="04090005" w:tentative="1">
+      <w:start w:val="1"/>
+      <w:numFmt w:val="bullet"/>
+      <w:lvlText w:val=""/>
+      <w:lvlJc w:val="left"/>
+      <w:pPr>
+        <w:ind w:left="6480" w:hanging="360"/>
+      </w:pPr>
+      <w:rPr>
+        <w:rFonts w:ascii="Wingdings" w:hAnsi="Wingdings" w:hint="default"/>
+      </w:rPr>
+    </w:lvl>
+  </w:abstractNum>
+  <w:abstractNum w:abstractNumId="3">
     <w:nsid w:val="416F702C"/>
     <w:multiLevelType w:val="hybridMultilevel"/>
     <w:tmpl w:val="A366F666"/>
@@ -2520,7 +2901,120 @@
       </w:rPr>
     </w:lvl>
   </w:abstractNum>
-  <w:abstractNum w:abstractNumId="3">
+  <w:abstractNum w:abstractNumId="4">
+    <w:nsid w:val="553A6750"/>
+    <w:multiLevelType w:val="hybridMultilevel"/>
+    <w:tmpl w:val="53C0503E"/>
+    <w:lvl w:ilvl="0" w:tplc="04090001">
+      <w:start w:val="1"/>
+      <w:numFmt w:val="bullet"/>
+      <w:lvlText w:val=""/>
+      <w:lvlJc w:val="left"/>
+      <w:pPr>
+        <w:ind w:left="720" w:hanging="360"/>
+      </w:pPr>
+      <w:rPr>
+        <w:rFonts w:ascii="Symbol" w:hAnsi="Symbol" w:hint="default"/>
+      </w:rPr>
+    </w:lvl>
+    <w:lvl w:ilvl="1" w:tplc="04090003" w:tentative="1">
+      <w:start w:val="1"/>
+      <w:numFmt w:val="bullet"/>
+      <w:lvlText w:val="o"/>
+      <w:lvlJc w:val="left"/>
+      <w:pPr>
+        <w:ind w:left="1440" w:hanging="360"/>
+      </w:pPr>
+      <w:rPr>
+        <w:rFonts w:ascii="Courier New" w:hAnsi="Courier New" w:cs="Courier New" w:hint="default"/>
+      </w:rPr>
+    </w:lvl>
+    <w:lvl w:ilvl="2" w:tplc="04090005" w:tentative="1">
+      <w:start w:val="1"/>
+      <w:numFmt w:val="bullet"/>
+      <w:lvlText w:val=""/>
+      <w:lvlJc w:val="left"/>
+      <w:pPr>
+        <w:ind w:left="2160" w:hanging="360"/>
+      </w:pPr>
+      <w:rPr>
+        <w:rFonts w:ascii="Wingdings" w:hAnsi="Wingdings" w:hint="default"/>
+      </w:rPr>
+    </w:lvl>
+    <w:lvl w:ilvl="3" w:tplc="04090001" w:tentative="1">
+      <w:start w:val="1"/>
+      <w:numFmt w:val="bullet"/>
+      <w:lvlText w:val=""/>
+      <w:lvlJc w:val="left"/>
+      <w:pPr>
+        <w:ind w:left="2880" w:hanging="360"/>
+      </w:pPr>
+      <w:rPr>
+        <w:rFonts w:ascii="Symbol" w:hAnsi="Symbol" w:hint="default"/>
+      </w:rPr>
+    </w:lvl>
+    <w:lvl w:ilvl="4" w:tplc="04090003" w:tentative="1">
+      <w:start w:val="1"/>
+      <w:numFmt w:val="bullet"/>
+      <w:lvlText w:val="o"/>
+      <w:lvlJc w:val="left"/>
+      <w:pPr>
+        <w:ind w:left="3600" w:hanging="360"/>
+      </w:pPr>
+      <w:rPr>
+        <w:rFonts w:ascii="Courier New" w:hAnsi="Courier New" w:cs="Courier New" w:hint="default"/>
+      </w:rPr>
+    </w:lvl>
+    <w:lvl w:ilvl="5" w:tplc="04090005" w:tentative="1">
+      <w:start w:val="1"/>
+      <w:numFmt w:val="bullet"/>
+      <w:lvlText w:val=""/>
+      <w:lvlJc w:val="left"/>
+      <w:pPr>
+        <w:ind w:left="4320" w:hanging="360"/>
+      </w:pPr>
+      <w:rPr>
+        <w:rFonts w:ascii="Wingdings" w:hAnsi="Wingdings" w:hint="default"/>
+      </w:rPr>
+    </w:lvl>
+    <w:lvl w:ilvl="6" w:tplc="04090001" w:tentative="1">
+      <w:start w:val="1"/>
+      <w:numFmt w:val="bullet"/>
+      <w:lvlText w:val=""/>
+      <w:lvlJc w:val="left"/>
+      <w:pPr>
+        <w:ind w:left="5040" w:hanging="360"/>
+      </w:pPr>
+      <w:rPr>
+        <w:rFonts w:ascii="Symbol" w:hAnsi="Symbol" w:hint="default"/>
+      </w:rPr>
+    </w:lvl>
+    <w:lvl w:ilvl="7" w:tplc="04090003" w:tentative="1">
+      <w:start w:val="1"/>
+      <w:numFmt w:val="bullet"/>
+      <w:lvlText w:val="o"/>
+      <w:lvlJc w:val="left"/>
+      <w:pPr>
+        <w:ind w:left="5760" w:hanging="360"/>
+      </w:pPr>
+      <w:rPr>
+        <w:rFonts w:ascii="Courier New" w:hAnsi="Courier New" w:cs="Courier New" w:hint="default"/>
+      </w:rPr>
+    </w:lvl>
+    <w:lvl w:ilvl="8" w:tplc="04090005" w:tentative="1">
+      <w:start w:val="1"/>
+      <w:numFmt w:val="bullet"/>
+      <w:lvlText w:val=""/>
+      <w:lvlJc w:val="left"/>
+      <w:pPr>
+        <w:ind w:left="6480" w:hanging="360"/>
+      </w:pPr>
+      <w:rPr>
+        <w:rFonts w:ascii="Wingdings" w:hAnsi="Wingdings" w:hint="default"/>
+      </w:rPr>
+    </w:lvl>
+  </w:abstractNum>
+  <w:abstractNum w:abstractNumId="5">
     <w:nsid w:val="6A006230"/>
     <w:multiLevelType w:val="hybridMultilevel"/>
     <w:tmpl w:val="62FAAA8E"/>
@@ -2661,7 +3155,7 @@
       </w:rPr>
     </w:lvl>
   </w:abstractNum>
-  <w:abstractNum w:abstractNumId="4">
+  <w:abstractNum w:abstractNumId="6">
     <w:nsid w:val="6DD83F68"/>
     <w:multiLevelType w:val="hybridMultilevel"/>
     <w:tmpl w:val="B1160A8A"/>
@@ -2802,7 +3296,7 @@
       </w:rPr>
     </w:lvl>
   </w:abstractNum>
-  <w:abstractNum w:abstractNumId="5">
+  <w:abstractNum w:abstractNumId="7">
     <w:nsid w:val="6F165B94"/>
     <w:multiLevelType w:val="hybridMultilevel"/>
     <w:tmpl w:val="18783CEE"/>
@@ -2916,22 +3410,28 @@
     </w:lvl>
   </w:abstractNum>
   <w:num w:numId="1">
-    <w:abstractNumId w:val="4"/>
+    <w:abstractNumId w:val="6"/>
   </w:num>
   <w:num w:numId="2">
     <w:abstractNumId w:val="0"/>
   </w:num>
   <w:num w:numId="3">
-    <w:abstractNumId w:val="3"/>
+    <w:abstractNumId w:val="5"/>
   </w:num>
   <w:num w:numId="4">
-    <w:abstractNumId w:val="2"/>
+    <w:abstractNumId w:val="3"/>
   </w:num>
   <w:num w:numId="5">
     <w:abstractNumId w:val="1"/>
   </w:num>
   <w:num w:numId="6">
-    <w:abstractNumId w:val="5"/>
+    <w:abstractNumId w:val="7"/>
+  </w:num>
+  <w:num w:numId="7">
+    <w:abstractNumId w:val="4"/>
+  </w:num>
+  <w:num w:numId="8">
+    <w:abstractNumId w:val="2"/>
   </w:num>
 </w:numbering>
 </file>
@@ -2941,17 +3441,13 @@
   <w:docDefaults>
     <w:rPrDefault>
       <w:rPr>
-        <w:rFonts w:asciiTheme="minorHAnsi" w:eastAsiaTheme="minorHAnsi" w:hAnsiTheme="minorHAnsi" w:cstheme="minorBidi"/>
-        <w:sz w:val="22"/>
-        <w:szCs w:val="22"/>
+        <w:rFonts w:asciiTheme="minorHAnsi" w:eastAsiaTheme="minorEastAsia" w:hAnsiTheme="minorHAnsi" w:cstheme="minorBidi"/>
+        <w:sz w:val="21"/>
+        <w:szCs w:val="21"/>
         <w:lang w:val="en-US" w:eastAsia="en-US" w:bidi="ar-SA"/>
       </w:rPr>
     </w:rPrDefault>
-    <w:pPrDefault>
-      <w:pPr>
-        <w:spacing w:after="200" w:line="276" w:lineRule="auto"/>
-      </w:pPr>
-    </w:pPrDefault>
+    <w:pPrDefault/>
   </w:docDefaults>
   <w:latentStyles w:defLockedState="0" w:defUIPriority="99" w:defSemiHidden="0" w:defUnhideWhenUsed="0" w:defQFormat="0" w:count="371">
     <w:lsdException w:name="Normal" w:uiPriority="0" w:qFormat="1"/>
@@ -3329,14 +3825,212 @@
   <w:style w:type="paragraph" w:default="1" w:styleId="Normal">
     <w:name w:val="Normal"/>
     <w:qFormat/>
-    <w:rsid w:val="009641F6"/>
+    <w:rsid w:val="00F34E87"/>
+  </w:style>
+  <w:style w:type="paragraph" w:styleId="Heading1">
+    <w:name w:val="heading 1"/>
+    <w:basedOn w:val="Normal"/>
+    <w:next w:val="Normal"/>
+    <w:link w:val="Heading1Char"/>
+    <w:uiPriority w:val="9"/>
+    <w:qFormat/>
+    <w:rsid w:val="00F34E87"/>
     <w:pPr>
-      <w:spacing w:after="0" w:line="240" w:lineRule="auto"/>
+      <w:keepNext/>
+      <w:keepLines/>
+      <w:pBdr>
+        <w:bottom w:val="single" w:sz="4" w:space="1" w:color="4F81BD" w:themeColor="accent1"/>
+      </w:pBdr>
+      <w:spacing w:before="400" w:after="40"/>
+      <w:outlineLvl w:val="0"/>
     </w:pPr>
     <w:rPr>
-      <w:rFonts w:ascii="Times New Roman" w:eastAsia="Times New Roman" w:hAnsi="Times New Roman" w:cs="Times New Roman"/>
-      <w:sz w:val="20"/>
-      <w:szCs w:val="20"/>
+      <w:rFonts w:asciiTheme="majorHAnsi" w:eastAsiaTheme="majorEastAsia" w:hAnsiTheme="majorHAnsi" w:cstheme="majorBidi"/>
+      <w:color w:val="365F91" w:themeColor="accent1" w:themeShade="BF"/>
+      <w:sz w:val="36"/>
+      <w:szCs w:val="36"/>
+    </w:rPr>
+  </w:style>
+  <w:style w:type="paragraph" w:styleId="Heading2">
+    <w:name w:val="heading 2"/>
+    <w:basedOn w:val="Normal"/>
+    <w:next w:val="Normal"/>
+    <w:link w:val="Heading2Char"/>
+    <w:uiPriority w:val="9"/>
+    <w:semiHidden/>
+    <w:unhideWhenUsed/>
+    <w:qFormat/>
+    <w:rsid w:val="00F34E87"/>
+    <w:pPr>
+      <w:keepNext/>
+      <w:keepLines/>
+      <w:spacing w:before="160"/>
+      <w:outlineLvl w:val="1"/>
+    </w:pPr>
+    <w:rPr>
+      <w:rFonts w:asciiTheme="majorHAnsi" w:eastAsiaTheme="majorEastAsia" w:hAnsiTheme="majorHAnsi" w:cstheme="majorBidi"/>
+      <w:color w:val="365F91" w:themeColor="accent1" w:themeShade="BF"/>
+      <w:sz w:val="28"/>
+      <w:szCs w:val="28"/>
+    </w:rPr>
+  </w:style>
+  <w:style w:type="paragraph" w:styleId="Heading3">
+    <w:name w:val="heading 3"/>
+    <w:basedOn w:val="Normal"/>
+    <w:next w:val="Normal"/>
+    <w:link w:val="Heading3Char"/>
+    <w:uiPriority w:val="9"/>
+    <w:semiHidden/>
+    <w:unhideWhenUsed/>
+    <w:qFormat/>
+    <w:rsid w:val="00F34E87"/>
+    <w:pPr>
+      <w:keepNext/>
+      <w:keepLines/>
+      <w:spacing w:before="80"/>
+      <w:outlineLvl w:val="2"/>
+    </w:pPr>
+    <w:rPr>
+      <w:rFonts w:asciiTheme="majorHAnsi" w:eastAsiaTheme="majorEastAsia" w:hAnsiTheme="majorHAnsi" w:cstheme="majorBidi"/>
+      <w:color w:val="404040" w:themeColor="text1" w:themeTint="BF"/>
+      <w:sz w:val="26"/>
+      <w:szCs w:val="26"/>
+    </w:rPr>
+  </w:style>
+  <w:style w:type="paragraph" w:styleId="Heading4">
+    <w:name w:val="heading 4"/>
+    <w:basedOn w:val="Normal"/>
+    <w:next w:val="Normal"/>
+    <w:link w:val="Heading4Char"/>
+    <w:uiPriority w:val="9"/>
+    <w:semiHidden/>
+    <w:unhideWhenUsed/>
+    <w:qFormat/>
+    <w:rsid w:val="00F34E87"/>
+    <w:pPr>
+      <w:keepNext/>
+      <w:keepLines/>
+      <w:spacing w:before="80"/>
+      <w:outlineLvl w:val="3"/>
+    </w:pPr>
+    <w:rPr>
+      <w:rFonts w:asciiTheme="majorHAnsi" w:eastAsiaTheme="majorEastAsia" w:hAnsiTheme="majorHAnsi" w:cstheme="majorBidi"/>
+      <w:sz w:val="24"/>
+      <w:szCs w:val="24"/>
+    </w:rPr>
+  </w:style>
+  <w:style w:type="paragraph" w:styleId="Heading5">
+    <w:name w:val="heading 5"/>
+    <w:basedOn w:val="Normal"/>
+    <w:next w:val="Normal"/>
+    <w:link w:val="Heading5Char"/>
+    <w:uiPriority w:val="9"/>
+    <w:semiHidden/>
+    <w:unhideWhenUsed/>
+    <w:qFormat/>
+    <w:rsid w:val="00F34E87"/>
+    <w:pPr>
+      <w:keepNext/>
+      <w:keepLines/>
+      <w:spacing w:before="80"/>
+      <w:outlineLvl w:val="4"/>
+    </w:pPr>
+    <w:rPr>
+      <w:rFonts w:asciiTheme="majorHAnsi" w:eastAsiaTheme="majorEastAsia" w:hAnsiTheme="majorHAnsi" w:cstheme="majorBidi"/>
+      <w:i/>
+      <w:iCs/>
+      <w:sz w:val="22"/>
+      <w:szCs w:val="22"/>
+    </w:rPr>
+  </w:style>
+  <w:style w:type="paragraph" w:styleId="Heading6">
+    <w:name w:val="heading 6"/>
+    <w:basedOn w:val="Normal"/>
+    <w:next w:val="Normal"/>
+    <w:link w:val="Heading6Char"/>
+    <w:uiPriority w:val="9"/>
+    <w:semiHidden/>
+    <w:unhideWhenUsed/>
+    <w:qFormat/>
+    <w:rsid w:val="00F34E87"/>
+    <w:pPr>
+      <w:keepNext/>
+      <w:keepLines/>
+      <w:spacing w:before="80"/>
+      <w:outlineLvl w:val="5"/>
+    </w:pPr>
+    <w:rPr>
+      <w:rFonts w:asciiTheme="majorHAnsi" w:eastAsiaTheme="majorEastAsia" w:hAnsiTheme="majorHAnsi" w:cstheme="majorBidi"/>
+      <w:color w:val="595959" w:themeColor="text1" w:themeTint="A6"/>
+    </w:rPr>
+  </w:style>
+  <w:style w:type="paragraph" w:styleId="Heading7">
+    <w:name w:val="heading 7"/>
+    <w:basedOn w:val="Normal"/>
+    <w:next w:val="Normal"/>
+    <w:link w:val="Heading7Char"/>
+    <w:uiPriority w:val="9"/>
+    <w:semiHidden/>
+    <w:unhideWhenUsed/>
+    <w:qFormat/>
+    <w:rsid w:val="00F34E87"/>
+    <w:pPr>
+      <w:keepNext/>
+      <w:keepLines/>
+      <w:spacing w:before="80"/>
+      <w:outlineLvl w:val="6"/>
+    </w:pPr>
+    <w:rPr>
+      <w:rFonts w:asciiTheme="majorHAnsi" w:eastAsiaTheme="majorEastAsia" w:hAnsiTheme="majorHAnsi" w:cstheme="majorBidi"/>
+      <w:i/>
+      <w:iCs/>
+      <w:color w:val="595959" w:themeColor="text1" w:themeTint="A6"/>
+    </w:rPr>
+  </w:style>
+  <w:style w:type="paragraph" w:styleId="Heading8">
+    <w:name w:val="heading 8"/>
+    <w:basedOn w:val="Normal"/>
+    <w:next w:val="Normal"/>
+    <w:link w:val="Heading8Char"/>
+    <w:uiPriority w:val="9"/>
+    <w:semiHidden/>
+    <w:unhideWhenUsed/>
+    <w:qFormat/>
+    <w:rsid w:val="00F34E87"/>
+    <w:pPr>
+      <w:keepNext/>
+      <w:keepLines/>
+      <w:spacing w:before="80"/>
+      <w:outlineLvl w:val="7"/>
+    </w:pPr>
+    <w:rPr>
+      <w:rFonts w:asciiTheme="majorHAnsi" w:eastAsiaTheme="majorEastAsia" w:hAnsiTheme="majorHAnsi" w:cstheme="majorBidi"/>
+      <w:smallCaps/>
+      <w:color w:val="595959" w:themeColor="text1" w:themeTint="A6"/>
+    </w:rPr>
+  </w:style>
+  <w:style w:type="paragraph" w:styleId="Heading9">
+    <w:name w:val="heading 9"/>
+    <w:basedOn w:val="Normal"/>
+    <w:next w:val="Normal"/>
+    <w:link w:val="Heading9Char"/>
+    <w:uiPriority w:val="9"/>
+    <w:semiHidden/>
+    <w:unhideWhenUsed/>
+    <w:qFormat/>
+    <w:rsid w:val="00F34E87"/>
+    <w:pPr>
+      <w:keepNext/>
+      <w:keepLines/>
+      <w:spacing w:before="80"/>
+      <w:outlineLvl w:val="8"/>
+    </w:pPr>
+    <w:rPr>
+      <w:rFonts w:asciiTheme="majorHAnsi" w:eastAsiaTheme="majorEastAsia" w:hAnsiTheme="majorHAnsi" w:cstheme="majorBidi"/>
+      <w:i/>
+      <w:iCs/>
+      <w:smallCaps/>
+      <w:color w:val="595959" w:themeColor="text1" w:themeTint="A6"/>
     </w:rPr>
   </w:style>
   <w:style w:type="character" w:default="1" w:styleId="DefaultParagraphFont">
@@ -3507,14 +4201,405 @@
     <w:uiPriority w:val="99"/>
     <w:semiHidden/>
     <w:rsid w:val="00C5627A"/>
-    <w:pPr>
-      <w:spacing w:after="0" w:line="240" w:lineRule="auto"/>
-    </w:pPr>
     <w:rPr>
       <w:rFonts w:ascii="Times New Roman" w:eastAsia="Times New Roman" w:hAnsi="Times New Roman" w:cs="Times New Roman"/>
       <w:sz w:val="20"/>
       <w:szCs w:val="20"/>
     </w:rPr>
+  </w:style>
+  <w:style w:type="character" w:customStyle="1" w:styleId="Heading1Char">
+    <w:name w:val="Heading 1 Char"/>
+    <w:basedOn w:val="DefaultParagraphFont"/>
+    <w:link w:val="Heading1"/>
+    <w:uiPriority w:val="9"/>
+    <w:rsid w:val="00F34E87"/>
+    <w:rPr>
+      <w:rFonts w:asciiTheme="majorHAnsi" w:eastAsiaTheme="majorEastAsia" w:hAnsiTheme="majorHAnsi" w:cstheme="majorBidi"/>
+      <w:color w:val="365F91" w:themeColor="accent1" w:themeShade="BF"/>
+      <w:sz w:val="36"/>
+      <w:szCs w:val="36"/>
+    </w:rPr>
+  </w:style>
+  <w:style w:type="character" w:customStyle="1" w:styleId="Heading2Char">
+    <w:name w:val="Heading 2 Char"/>
+    <w:basedOn w:val="DefaultParagraphFont"/>
+    <w:link w:val="Heading2"/>
+    <w:uiPriority w:val="9"/>
+    <w:semiHidden/>
+    <w:rsid w:val="00F34E87"/>
+    <w:rPr>
+      <w:rFonts w:asciiTheme="majorHAnsi" w:eastAsiaTheme="majorEastAsia" w:hAnsiTheme="majorHAnsi" w:cstheme="majorBidi"/>
+      <w:color w:val="365F91" w:themeColor="accent1" w:themeShade="BF"/>
+      <w:sz w:val="28"/>
+      <w:szCs w:val="28"/>
+    </w:rPr>
+  </w:style>
+  <w:style w:type="character" w:customStyle="1" w:styleId="Heading3Char">
+    <w:name w:val="Heading 3 Char"/>
+    <w:basedOn w:val="DefaultParagraphFont"/>
+    <w:link w:val="Heading3"/>
+    <w:uiPriority w:val="9"/>
+    <w:semiHidden/>
+    <w:rsid w:val="00F34E87"/>
+    <w:rPr>
+      <w:rFonts w:asciiTheme="majorHAnsi" w:eastAsiaTheme="majorEastAsia" w:hAnsiTheme="majorHAnsi" w:cstheme="majorBidi"/>
+      <w:color w:val="404040" w:themeColor="text1" w:themeTint="BF"/>
+      <w:sz w:val="26"/>
+      <w:szCs w:val="26"/>
+    </w:rPr>
+  </w:style>
+  <w:style w:type="character" w:customStyle="1" w:styleId="Heading4Char">
+    <w:name w:val="Heading 4 Char"/>
+    <w:basedOn w:val="DefaultParagraphFont"/>
+    <w:link w:val="Heading4"/>
+    <w:uiPriority w:val="9"/>
+    <w:semiHidden/>
+    <w:rsid w:val="00F34E87"/>
+    <w:rPr>
+      <w:rFonts w:asciiTheme="majorHAnsi" w:eastAsiaTheme="majorEastAsia" w:hAnsiTheme="majorHAnsi" w:cstheme="majorBidi"/>
+      <w:sz w:val="24"/>
+      <w:szCs w:val="24"/>
+    </w:rPr>
+  </w:style>
+  <w:style w:type="character" w:customStyle="1" w:styleId="Heading5Char">
+    <w:name w:val="Heading 5 Char"/>
+    <w:basedOn w:val="DefaultParagraphFont"/>
+    <w:link w:val="Heading5"/>
+    <w:uiPriority w:val="9"/>
+    <w:semiHidden/>
+    <w:rsid w:val="00F34E87"/>
+    <w:rPr>
+      <w:rFonts w:asciiTheme="majorHAnsi" w:eastAsiaTheme="majorEastAsia" w:hAnsiTheme="majorHAnsi" w:cstheme="majorBidi"/>
+      <w:i/>
+      <w:iCs/>
+      <w:sz w:val="22"/>
+      <w:szCs w:val="22"/>
+    </w:rPr>
+  </w:style>
+  <w:style w:type="character" w:customStyle="1" w:styleId="Heading6Char">
+    <w:name w:val="Heading 6 Char"/>
+    <w:basedOn w:val="DefaultParagraphFont"/>
+    <w:link w:val="Heading6"/>
+    <w:uiPriority w:val="9"/>
+    <w:semiHidden/>
+    <w:rsid w:val="00F34E87"/>
+    <w:rPr>
+      <w:rFonts w:asciiTheme="majorHAnsi" w:eastAsiaTheme="majorEastAsia" w:hAnsiTheme="majorHAnsi" w:cstheme="majorBidi"/>
+      <w:color w:val="595959" w:themeColor="text1" w:themeTint="A6"/>
+    </w:rPr>
+  </w:style>
+  <w:style w:type="character" w:customStyle="1" w:styleId="Heading7Char">
+    <w:name w:val="Heading 7 Char"/>
+    <w:basedOn w:val="DefaultParagraphFont"/>
+    <w:link w:val="Heading7"/>
+    <w:uiPriority w:val="9"/>
+    <w:semiHidden/>
+    <w:rsid w:val="00F34E87"/>
+    <w:rPr>
+      <w:rFonts w:asciiTheme="majorHAnsi" w:eastAsiaTheme="majorEastAsia" w:hAnsiTheme="majorHAnsi" w:cstheme="majorBidi"/>
+      <w:i/>
+      <w:iCs/>
+      <w:color w:val="595959" w:themeColor="text1" w:themeTint="A6"/>
+    </w:rPr>
+  </w:style>
+  <w:style w:type="character" w:customStyle="1" w:styleId="Heading8Char">
+    <w:name w:val="Heading 8 Char"/>
+    <w:basedOn w:val="DefaultParagraphFont"/>
+    <w:link w:val="Heading8"/>
+    <w:uiPriority w:val="9"/>
+    <w:semiHidden/>
+    <w:rsid w:val="00F34E87"/>
+    <w:rPr>
+      <w:rFonts w:asciiTheme="majorHAnsi" w:eastAsiaTheme="majorEastAsia" w:hAnsiTheme="majorHAnsi" w:cstheme="majorBidi"/>
+      <w:smallCaps/>
+      <w:color w:val="595959" w:themeColor="text1" w:themeTint="A6"/>
+    </w:rPr>
+  </w:style>
+  <w:style w:type="character" w:customStyle="1" w:styleId="Heading9Char">
+    <w:name w:val="Heading 9 Char"/>
+    <w:basedOn w:val="DefaultParagraphFont"/>
+    <w:link w:val="Heading9"/>
+    <w:uiPriority w:val="9"/>
+    <w:semiHidden/>
+    <w:rsid w:val="00F34E87"/>
+    <w:rPr>
+      <w:rFonts w:asciiTheme="majorHAnsi" w:eastAsiaTheme="majorEastAsia" w:hAnsiTheme="majorHAnsi" w:cstheme="majorBidi"/>
+      <w:i/>
+      <w:iCs/>
+      <w:smallCaps/>
+      <w:color w:val="595959" w:themeColor="text1" w:themeTint="A6"/>
+    </w:rPr>
+  </w:style>
+  <w:style w:type="paragraph" w:styleId="Caption">
+    <w:name w:val="caption"/>
+    <w:basedOn w:val="Normal"/>
+    <w:next w:val="Normal"/>
+    <w:uiPriority w:val="35"/>
+    <w:semiHidden/>
+    <w:unhideWhenUsed/>
+    <w:qFormat/>
+    <w:rsid w:val="00F34E87"/>
+    <w:rPr>
+      <w:b/>
+      <w:bCs/>
+      <w:color w:val="404040" w:themeColor="text1" w:themeTint="BF"/>
+      <w:sz w:val="20"/>
+      <w:szCs w:val="20"/>
+    </w:rPr>
+  </w:style>
+  <w:style w:type="paragraph" w:styleId="Title">
+    <w:name w:val="Title"/>
+    <w:basedOn w:val="Normal"/>
+    <w:next w:val="Normal"/>
+    <w:link w:val="TitleChar"/>
+    <w:uiPriority w:val="10"/>
+    <w:qFormat/>
+    <w:rsid w:val="00F34E87"/>
+    <w:pPr>
+      <w:contextualSpacing/>
+    </w:pPr>
+    <w:rPr>
+      <w:rFonts w:asciiTheme="majorHAnsi" w:eastAsiaTheme="majorEastAsia" w:hAnsiTheme="majorHAnsi" w:cstheme="majorBidi"/>
+      <w:color w:val="365F91" w:themeColor="accent1" w:themeShade="BF"/>
+      <w:spacing w:val="-7"/>
+      <w:sz w:val="80"/>
+      <w:szCs w:val="80"/>
+    </w:rPr>
+  </w:style>
+  <w:style w:type="character" w:customStyle="1" w:styleId="TitleChar">
+    <w:name w:val="Title Char"/>
+    <w:basedOn w:val="DefaultParagraphFont"/>
+    <w:link w:val="Title"/>
+    <w:uiPriority w:val="10"/>
+    <w:rsid w:val="00F34E87"/>
+    <w:rPr>
+      <w:rFonts w:asciiTheme="majorHAnsi" w:eastAsiaTheme="majorEastAsia" w:hAnsiTheme="majorHAnsi" w:cstheme="majorBidi"/>
+      <w:color w:val="365F91" w:themeColor="accent1" w:themeShade="BF"/>
+      <w:spacing w:val="-7"/>
+      <w:sz w:val="80"/>
+      <w:szCs w:val="80"/>
+    </w:rPr>
+  </w:style>
+  <w:style w:type="paragraph" w:styleId="Subtitle">
+    <w:name w:val="Subtitle"/>
+    <w:basedOn w:val="Normal"/>
+    <w:next w:val="Normal"/>
+    <w:link w:val="SubtitleChar"/>
+    <w:uiPriority w:val="11"/>
+    <w:qFormat/>
+    <w:rsid w:val="00F34E87"/>
+    <w:pPr>
+      <w:numPr>
+        <w:ilvl w:val="1"/>
+      </w:numPr>
+      <w:spacing w:after="240"/>
+    </w:pPr>
+    <w:rPr>
+      <w:rFonts w:asciiTheme="majorHAnsi" w:eastAsiaTheme="majorEastAsia" w:hAnsiTheme="majorHAnsi" w:cstheme="majorBidi"/>
+      <w:color w:val="404040" w:themeColor="text1" w:themeTint="BF"/>
+      <w:sz w:val="30"/>
+      <w:szCs w:val="30"/>
+    </w:rPr>
+  </w:style>
+  <w:style w:type="character" w:customStyle="1" w:styleId="SubtitleChar">
+    <w:name w:val="Subtitle Char"/>
+    <w:basedOn w:val="DefaultParagraphFont"/>
+    <w:link w:val="Subtitle"/>
+    <w:uiPriority w:val="11"/>
+    <w:rsid w:val="00F34E87"/>
+    <w:rPr>
+      <w:rFonts w:asciiTheme="majorHAnsi" w:eastAsiaTheme="majorEastAsia" w:hAnsiTheme="majorHAnsi" w:cstheme="majorBidi"/>
+      <w:color w:val="404040" w:themeColor="text1" w:themeTint="BF"/>
+      <w:sz w:val="30"/>
+      <w:szCs w:val="30"/>
+    </w:rPr>
+  </w:style>
+  <w:style w:type="character" w:styleId="Strong">
+    <w:name w:val="Strong"/>
+    <w:basedOn w:val="DefaultParagraphFont"/>
+    <w:uiPriority w:val="22"/>
+    <w:qFormat/>
+    <w:rsid w:val="00F34E87"/>
+    <w:rPr>
+      <w:b/>
+      <w:bCs/>
+    </w:rPr>
+  </w:style>
+  <w:style w:type="character" w:styleId="Emphasis">
+    <w:name w:val="Emphasis"/>
+    <w:basedOn w:val="DefaultParagraphFont"/>
+    <w:uiPriority w:val="20"/>
+    <w:qFormat/>
+    <w:rsid w:val="00F34E87"/>
+    <w:rPr>
+      <w:i/>
+      <w:iCs/>
+    </w:rPr>
+  </w:style>
+  <w:style w:type="paragraph" w:styleId="NoSpacing">
+    <w:name w:val="No Spacing"/>
+    <w:uiPriority w:val="1"/>
+    <w:qFormat/>
+    <w:rsid w:val="00F34E87"/>
+  </w:style>
+  <w:style w:type="paragraph" w:styleId="Quote">
+    <w:name w:val="Quote"/>
+    <w:basedOn w:val="Normal"/>
+    <w:next w:val="Normal"/>
+    <w:link w:val="QuoteChar"/>
+    <w:uiPriority w:val="29"/>
+    <w:qFormat/>
+    <w:rsid w:val="00F34E87"/>
+    <w:pPr>
+      <w:spacing w:before="240" w:after="240" w:line="252" w:lineRule="auto"/>
+      <w:ind w:left="864" w:right="864"/>
+      <w:jc w:val="center"/>
+    </w:pPr>
+    <w:rPr>
+      <w:i/>
+      <w:iCs/>
+    </w:rPr>
+  </w:style>
+  <w:style w:type="character" w:customStyle="1" w:styleId="QuoteChar">
+    <w:name w:val="Quote Char"/>
+    <w:basedOn w:val="DefaultParagraphFont"/>
+    <w:link w:val="Quote"/>
+    <w:uiPriority w:val="29"/>
+    <w:rsid w:val="00F34E87"/>
+    <w:rPr>
+      <w:i/>
+      <w:iCs/>
+    </w:rPr>
+  </w:style>
+  <w:style w:type="paragraph" w:styleId="IntenseQuote">
+    <w:name w:val="Intense Quote"/>
+    <w:basedOn w:val="Normal"/>
+    <w:next w:val="Normal"/>
+    <w:link w:val="IntenseQuoteChar"/>
+    <w:uiPriority w:val="30"/>
+    <w:qFormat/>
+    <w:rsid w:val="00F34E87"/>
+    <w:pPr>
+      <w:spacing w:before="100" w:beforeAutospacing="1" w:after="240"/>
+      <w:ind w:left="864" w:right="864"/>
+      <w:jc w:val="center"/>
+    </w:pPr>
+    <w:rPr>
+      <w:rFonts w:asciiTheme="majorHAnsi" w:eastAsiaTheme="majorEastAsia" w:hAnsiTheme="majorHAnsi" w:cstheme="majorBidi"/>
+      <w:color w:val="4F81BD" w:themeColor="accent1"/>
+      <w:sz w:val="28"/>
+      <w:szCs w:val="28"/>
+    </w:rPr>
+  </w:style>
+  <w:style w:type="character" w:customStyle="1" w:styleId="IntenseQuoteChar">
+    <w:name w:val="Intense Quote Char"/>
+    <w:basedOn w:val="DefaultParagraphFont"/>
+    <w:link w:val="IntenseQuote"/>
+    <w:uiPriority w:val="30"/>
+    <w:rsid w:val="00F34E87"/>
+    <w:rPr>
+      <w:rFonts w:asciiTheme="majorHAnsi" w:eastAsiaTheme="majorEastAsia" w:hAnsiTheme="majorHAnsi" w:cstheme="majorBidi"/>
+      <w:color w:val="4F81BD" w:themeColor="accent1"/>
+      <w:sz w:val="28"/>
+      <w:szCs w:val="28"/>
+    </w:rPr>
+  </w:style>
+  <w:style w:type="character" w:styleId="SubtleEmphasis">
+    <w:name w:val="Subtle Emphasis"/>
+    <w:basedOn w:val="DefaultParagraphFont"/>
+    <w:uiPriority w:val="19"/>
+    <w:qFormat/>
+    <w:rsid w:val="00F34E87"/>
+    <w:rPr>
+      <w:i/>
+      <w:iCs/>
+      <w:color w:val="595959" w:themeColor="text1" w:themeTint="A6"/>
+    </w:rPr>
+  </w:style>
+  <w:style w:type="character" w:styleId="IntenseEmphasis">
+    <w:name w:val="Intense Emphasis"/>
+    <w:basedOn w:val="DefaultParagraphFont"/>
+    <w:uiPriority w:val="21"/>
+    <w:qFormat/>
+    <w:rsid w:val="00F34E87"/>
+    <w:rPr>
+      <w:b/>
+      <w:bCs/>
+      <w:i/>
+      <w:iCs/>
+    </w:rPr>
+  </w:style>
+  <w:style w:type="character" w:styleId="SubtleReference">
+    <w:name w:val="Subtle Reference"/>
+    <w:basedOn w:val="DefaultParagraphFont"/>
+    <w:uiPriority w:val="31"/>
+    <w:qFormat/>
+    <w:rsid w:val="00F34E87"/>
+    <w:rPr>
+      <w:smallCaps/>
+      <w:color w:val="404040" w:themeColor="text1" w:themeTint="BF"/>
+    </w:rPr>
+  </w:style>
+  <w:style w:type="character" w:styleId="IntenseReference">
+    <w:name w:val="Intense Reference"/>
+    <w:basedOn w:val="DefaultParagraphFont"/>
+    <w:uiPriority w:val="32"/>
+    <w:qFormat/>
+    <w:rsid w:val="00F34E87"/>
+    <w:rPr>
+      <w:b/>
+      <w:bCs/>
+      <w:smallCaps/>
+      <w:u w:val="single"/>
+    </w:rPr>
+  </w:style>
+  <w:style w:type="character" w:styleId="BookTitle">
+    <w:name w:val="Book Title"/>
+    <w:basedOn w:val="DefaultParagraphFont"/>
+    <w:uiPriority w:val="33"/>
+    <w:qFormat/>
+    <w:rsid w:val="00F34E87"/>
+    <w:rPr>
+      <w:b/>
+      <w:bCs/>
+      <w:smallCaps/>
+    </w:rPr>
+  </w:style>
+  <w:style w:type="paragraph" w:styleId="TOCHeading">
+    <w:name w:val="TOC Heading"/>
+    <w:basedOn w:val="Heading1"/>
+    <w:next w:val="Normal"/>
+    <w:uiPriority w:val="39"/>
+    <w:semiHidden/>
+    <w:unhideWhenUsed/>
+    <w:qFormat/>
+    <w:rsid w:val="00F34E87"/>
+    <w:pPr>
+      <w:outlineLvl w:val="9"/>
+    </w:pPr>
+  </w:style>
+  <w:style w:type="table" w:styleId="TableGrid">
+    <w:name w:val="Table Grid"/>
+    <w:basedOn w:val="TableNormal"/>
+    <w:uiPriority w:val="59"/>
+    <w:rsid w:val="005B619F"/>
+    <w:tblPr>
+      <w:tblInd w:w="0" w:type="dxa"/>
+      <w:tblBorders>
+        <w:top w:val="single" w:sz="4" w:space="0" w:color="auto"/>
+        <w:left w:val="single" w:sz="4" w:space="0" w:color="auto"/>
+        <w:bottom w:val="single" w:sz="4" w:space="0" w:color="auto"/>
+        <w:right w:val="single" w:sz="4" w:space="0" w:color="auto"/>
+        <w:insideH w:val="single" w:sz="4" w:space="0" w:color="auto"/>
+        <w:insideV w:val="single" w:sz="4" w:space="0" w:color="auto"/>
+      </w:tblBorders>
+      <w:tblCellMar>
+        <w:top w:w="0" w:type="dxa"/>
+        <w:left w:w="108" w:type="dxa"/>
+        <w:bottom w:w="0" w:type="dxa"/>
+        <w:right w:w="108" w:type="dxa"/>
+      </w:tblCellMar>
+    </w:tblPr>
   </w:style>
 </w:styles>
 </file>
@@ -3820,4 +4905,16 @@
   <we:bindings/>
   <we:snapshot xmlns:r="http://schemas.openxmlformats.org/officeDocument/2006/relationships"/>
 </we:webextension>
+</file>
+
+<file path=customXml/item1.xml><?xml version="1.0" encoding="utf-8"?>
+<b:Sources xmlns:b="http://schemas.openxmlformats.org/officeDocument/2006/bibliography" xmlns="http://schemas.openxmlformats.org/officeDocument/2006/bibliography" SelectedStyle="\APASixthEditionOfficeOnline.xsl" StyleName="APA" Version="6"/>
+</file>
+
+<file path=customXml/itemProps1.xml><?xml version="1.0" encoding="utf-8"?>
+<ds:datastoreItem xmlns:ds="http://schemas.openxmlformats.org/officeDocument/2006/customXml" ds:itemID="{F3F7A5DE-44B5-4D75-9ADD-7395E2F02C22}">
+  <ds:schemaRefs>
+    <ds:schemaRef ds:uri="http://schemas.openxmlformats.org/officeDocument/2006/bibliography"/>
+  </ds:schemaRefs>
+</ds:datastoreItem>
 </file>
</xml_diff>

<commit_message>
updated windows 8 group name and added south shore .net user group
</commit_message>
<xml_diff>
--- a/Entry.Net/Devin Entry.Net.docx
+++ b/Entry.Net/Devin Entry.Net.docx
@@ -12,7 +12,7 @@
           <w:footerReference w:type="default" r:id="rId8"/>
           <w:type w:val="continuous"/>
           <w:pgSz w:w="12240" w:h="15840"/>
-          <w:pgMar w:top="547" w:right="720" w:bottom="720" w:left="432" w:header="720" w:footer="720" w:gutter="0"/>
+          <w:pgMar w:top="547" w:right="288" w:bottom="720" w:left="288" w:header="720" w:footer="720" w:gutter="0"/>
           <w:cols w:num="2" w:space="720"/>
           <w:docGrid w:linePitch="360"/>
         </w:sectPr>
@@ -27,10 +27,10 @@
         <mc:AlternateContent>
           <mc:Choice Requires="wps">
             <w:drawing>
-              <wp:anchor distT="0" distB="0" distL="114300" distR="114300" simplePos="0" relativeHeight="251659264" behindDoc="1" locked="0" layoutInCell="1" allowOverlap="1" wp14:anchorId="2263FC80" wp14:editId="30F7C3B4">
+              <wp:anchor distT="0" distB="0" distL="114300" distR="114300" simplePos="0" relativeHeight="251659264" behindDoc="1" locked="0" layoutInCell="1" allowOverlap="1" wp14:anchorId="2263FC80" wp14:editId="5D7D203B">
                 <wp:simplePos x="0" y="0"/>
                 <wp:positionH relativeFrom="column">
-                  <wp:posOffset>-3715385</wp:posOffset>
+                  <wp:posOffset>-3906771</wp:posOffset>
                 </wp:positionH>
                 <wp:positionV relativeFrom="paragraph">
                   <wp:posOffset>13970</wp:posOffset>
@@ -137,7 +137,7 @@
           </mc:Choice>
           <mc:Fallback>
             <w:pict>
-              <v:rect w14:anchorId="2263FC80" id="Rectangle 1" o:spid="_x0000_s1026" style="position:absolute;margin-left:-292.55pt;margin-top:1.1pt;width:267.05pt;height:87.05pt;z-index:-251657216;visibility:visible;mso-wrap-style:square;mso-width-percent:0;mso-height-percent:0;mso-wrap-distance-left:9pt;mso-wrap-distance-top:0;mso-wrap-distance-right:9pt;mso-wrap-distance-bottom:0;mso-position-horizontal:absolute;mso-position-horizontal-relative:text;mso-position-vertical:absolute;mso-position-vertical-relative:text;mso-width-percent:0;mso-height-percent:0;mso-width-relative:margin;mso-height-relative:margin;v-text-anchor:middle" o:gfxdata="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" fillcolor="white [3201]" strokecolor="white [3212]" strokeweight="2pt">
+              <v:rect w14:anchorId="2263FC80" id="Rectangle 1" o:spid="_x0000_s1026" style="position:absolute;margin-left:-307.6pt;margin-top:1.1pt;width:267.05pt;height:87.05pt;z-index:-251657216;visibility:visible;mso-wrap-style:square;mso-width-percent:0;mso-height-percent:0;mso-wrap-distance-left:9pt;mso-wrap-distance-top:0;mso-wrap-distance-right:9pt;mso-wrap-distance-bottom:0;mso-position-horizontal:absolute;mso-position-horizontal-relative:text;mso-position-vertical:absolute;mso-position-vertical-relative:text;mso-width-percent:0;mso-height-percent:0;mso-width-relative:margin;mso-height-relative:margin;v-text-anchor:middle" o:gfxdata="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" fillcolor="white [3201]" strokecolor="white [3212]" strokeweight="2pt">
                 <v:textbox>
                   <w:txbxContent>
                     <w:p>
@@ -185,7 +185,7 @@
     <w:tbl>
       <w:tblPr>
         <w:tblStyle w:val="TableGrid"/>
-        <w:tblpPr w:leftFromText="187" w:rightFromText="187" w:vertAnchor="text" w:horzAnchor="page" w:tblpX="8824" w:tblpY="2321"/>
+        <w:tblpPr w:leftFromText="187" w:rightFromText="187" w:vertAnchor="text" w:horzAnchor="margin" w:tblpXSpec="right" w:tblpY="2338"/>
         <w:tblOverlap w:val="never"/>
         <w:tblW w:w="3168" w:type="dxa"/>
         <w:tblBorders>
@@ -208,7 +208,7 @@
         </w:trPr>
         <w:tc>
           <w:tcPr>
-            <w:tcW w:w="1008" w:type="dxa"/>
+            <w:tcW w:w="3168" w:type="dxa"/>
             <w:gridSpan w:val="2"/>
           </w:tcPr>
           <w:p>
@@ -239,7 +239,7 @@
         </w:trPr>
         <w:tc>
           <w:tcPr>
-            <w:tcW w:w="1008" w:type="dxa"/>
+            <w:tcW w:w="1526" w:type="dxa"/>
           </w:tcPr>
           <w:p>
             <w:pPr>
@@ -263,7 +263,7 @@
         </w:tc>
         <w:tc>
           <w:tcPr>
-            <w:tcW w:w="1440" w:type="dxa"/>
+            <w:tcW w:w="1642" w:type="dxa"/>
           </w:tcPr>
           <w:p>
             <w:pPr>
@@ -291,7 +291,7 @@
         </w:trPr>
         <w:tc>
           <w:tcPr>
-            <w:tcW w:w="1008" w:type="dxa"/>
+            <w:tcW w:w="1526" w:type="dxa"/>
           </w:tcPr>
           <w:p>
             <w:pPr>
@@ -314,7 +314,7 @@
         </w:tc>
         <w:tc>
           <w:tcPr>
-            <w:tcW w:w="1440" w:type="dxa"/>
+            <w:tcW w:w="1642" w:type="dxa"/>
           </w:tcPr>
           <w:p>
             <w:pPr>
@@ -342,7 +342,7 @@
         </w:trPr>
         <w:tc>
           <w:tcPr>
-            <w:tcW w:w="1008" w:type="dxa"/>
+            <w:tcW w:w="1526" w:type="dxa"/>
           </w:tcPr>
           <w:p>
             <w:pPr>
@@ -365,7 +365,7 @@
         </w:tc>
         <w:tc>
           <w:tcPr>
-            <w:tcW w:w="1440" w:type="dxa"/>
+            <w:tcW w:w="1642" w:type="dxa"/>
           </w:tcPr>
           <w:p>
             <w:pPr>
@@ -556,7 +556,7 @@
         <w:sectPr>
           <w:type w:val="continuous"/>
           <w:pgSz w:w="12240" w:h="15840"/>
-          <w:pgMar w:top="540" w:right="720" w:bottom="720" w:left="720" w:header="720" w:footer="720" w:gutter="0"/>
+          <w:pgMar w:top="540" w:right="288" w:bottom="720" w:left="288" w:header="720" w:footer="720" w:gutter="0"/>
           <w:cols w:space="720"/>
           <w:docGrid w:linePitch="360"/>
         </w:sectPr>
@@ -572,7 +572,7 @@
         <w:sectPr>
           <w:type w:val="continuous"/>
           <w:pgSz w:w="12240" w:h="15840"/>
-          <w:pgMar w:top="540" w:right="720" w:bottom="720" w:left="720" w:header="720" w:footer="720" w:gutter="0"/>
+          <w:pgMar w:top="540" w:right="288" w:bottom="720" w:left="288" w:header="720" w:footer="720" w:gutter="0"/>
           <w:cols w:num="2" w:space="144"/>
           <w:docGrid w:linePitch="360"/>
         </w:sectPr>
@@ -669,7 +669,28 @@
           <w:rFonts w:asciiTheme="majorHAnsi" w:hAnsiTheme="majorHAnsi"/>
           <w:sz w:val="24"/>
         </w:rPr>
-        <w:t>Boston Windows 8 App Developers and IT Group</w:t>
+        <w:t>Windows</w:t>
+      </w:r>
+      <w:r>
+        <w:rPr>
+          <w:rFonts w:asciiTheme="majorHAnsi" w:hAnsiTheme="majorHAnsi"/>
+          <w:sz w:val="24"/>
+        </w:rPr>
+        <w:t xml:space="preserve"> App</w:t>
+      </w:r>
+      <w:r>
+        <w:rPr>
+          <w:rFonts w:asciiTheme="majorHAnsi" w:hAnsiTheme="majorHAnsi"/>
+          <w:sz w:val="24"/>
+        </w:rPr>
+        <w:t>s – Boston</w:t>
+      </w:r>
+      <w:r>
+        <w:rPr>
+          <w:rFonts w:asciiTheme="majorHAnsi" w:hAnsiTheme="majorHAnsi"/>
+          <w:sz w:val="24"/>
+        </w:rPr>
+        <w:t xml:space="preserve"> Developers Group</w:t>
       </w:r>
     </w:p>
     <w:p>
@@ -691,29 +712,7 @@
           <w:rFonts w:asciiTheme="majorHAnsi" w:hAnsiTheme="majorHAnsi"/>
           <w:sz w:val="24"/>
         </w:rPr>
-        <w:t>Greater Boston Entry Developer</w:t>
-      </w:r>
-    </w:p>
-    <w:p>
-      <w:pPr>
-        <w:pStyle w:val="ListParagraph"/>
-        <w:numPr>
-          <w:ilvl w:val="0"/>
-          <w:numId w:val="8"/>
-        </w:numPr>
-        <w:ind w:right="-144"/>
-        <w:rPr>
-          <w:rFonts w:asciiTheme="majorHAnsi" w:hAnsiTheme="majorHAnsi"/>
-          <w:sz w:val="24"/>
-        </w:rPr>
-      </w:pPr>
-      <w:r>
-        <w:rPr>
-          <w:rFonts w:asciiTheme="majorHAnsi" w:hAnsiTheme="majorHAnsi"/>
-          <w:sz w:val="24"/>
-        </w:rPr>
-        <w:lastRenderedPageBreak/>
-        <w:t>Microsoft DevBoston</w:t>
+        <w:t>South Shore .NET Users Group</w:t>
       </w:r>
     </w:p>
     <w:p>
@@ -727,17 +726,37 @@
         <w:ind w:right="-144"/>
         <w:rPr>
           <w:rFonts w:asciiTheme="majorHAnsi" w:hAnsiTheme="majorHAnsi"/>
-          <w:bCs/>
-          <w:sz w:val="24"/>
-        </w:rPr>
-      </w:pPr>
-      <w:r>
-        <w:rPr>
-          <w:rFonts w:asciiTheme="majorHAnsi" w:hAnsiTheme="majorHAnsi"/>
-          <w:bCs/>
-          <w:sz w:val="24"/>
-        </w:rPr>
-        <w:t>Boston Software Craftsmanship</w:t>
+          <w:sz w:val="24"/>
+        </w:rPr>
+      </w:pPr>
+      <w:r>
+        <w:rPr>
+          <w:rFonts w:asciiTheme="majorHAnsi" w:hAnsiTheme="majorHAnsi"/>
+          <w:sz w:val="24"/>
+        </w:rPr>
+        <w:t>Greater Boston Entry Developer</w:t>
+      </w:r>
+    </w:p>
+    <w:p>
+      <w:pPr>
+        <w:pStyle w:val="ListParagraph"/>
+        <w:numPr>
+          <w:ilvl w:val="0"/>
+          <w:numId w:val="8"/>
+        </w:numPr>
+        <w:ind w:right="-144"/>
+        <w:rPr>
+          <w:rFonts w:asciiTheme="majorHAnsi" w:hAnsiTheme="majorHAnsi"/>
+          <w:sz w:val="24"/>
+        </w:rPr>
+      </w:pPr>
+      <w:r>
+        <w:rPr>
+          <w:rFonts w:asciiTheme="majorHAnsi" w:hAnsiTheme="majorHAnsi"/>
+          <w:sz w:val="24"/>
+        </w:rPr>
+        <w:lastRenderedPageBreak/>
+        <w:t>Microsoft DevBoston</w:t>
       </w:r>
     </w:p>
     <w:p>
@@ -754,12 +773,39 @@
           <w:bCs/>
           <w:sz w:val="24"/>
         </w:rPr>
+      </w:pPr>
+      <w:r>
+        <w:rPr>
+          <w:rFonts w:asciiTheme="majorHAnsi" w:hAnsiTheme="majorHAnsi"/>
+          <w:bCs/>
+          <w:sz w:val="24"/>
+        </w:rPr>
+        <w:t>Boston Software Craftsmanship</w:t>
+      </w:r>
+    </w:p>
+    <w:p>
+      <w:pPr>
+        <w:pStyle w:val="ListParagraph"/>
+        <w:numPr>
+          <w:ilvl w:val="0"/>
+          <w:numId w:val="8"/>
+        </w:numPr>
+        <w:spacing w:before="120"/>
+        <w:ind w:right="-144"/>
+        <w:rPr>
+          <w:rFonts w:asciiTheme="majorHAnsi" w:hAnsiTheme="majorHAnsi"/>
+          <w:bCs/>
+          <w:sz w:val="24"/>
+        </w:rPr>
         <w:sectPr>
           <w:headerReference w:type="default" r:id="rId9"/>
           <w:type w:val="continuous"/>
           <w:pgSz w:w="12240" w:h="15840" w:code="1"/>
-          <w:pgMar w:top="547" w:right="432" w:bottom="720" w:left="432" w:header="720" w:footer="720" w:gutter="0"/>
-          <w:cols w:num="2" w:space="720"/>
+          <w:pgMar w:top="547" w:right="288" w:bottom="720" w:left="288" w:header="720" w:footer="720" w:gutter="0"/>
+          <w:cols w:num="2" w:space="0" w:equalWidth="0">
+            <w:col w:w="5616" w:space="0"/>
+            <w:col w:w="6048"/>
+          </w:cols>
           <w:docGrid w:linePitch="360"/>
         </w:sectPr>
       </w:pPr>
@@ -916,6 +962,8 @@
         </w:rPr>
         <w:t>Team Development Project</w:t>
       </w:r>
+      <w:bookmarkStart w:id="0" w:name="_GoBack"/>
+      <w:bookmarkEnd w:id="0"/>
     </w:p>
     <w:p>
       <w:pPr>
@@ -1444,7 +1492,6 @@
           <w:sz w:val="24"/>
         </w:rPr>
       </w:pPr>
-      <w:bookmarkStart w:id="0" w:name="_GoBack"/>
       <w:r>
         <w:rPr>
           <w:rFonts w:asciiTheme="majorHAnsi" w:hAnsiTheme="majorHAnsi"/>
@@ -1459,16 +1506,7 @@
           <w:bCs/>
           <w:sz w:val="24"/>
         </w:rPr>
-        <w:t xml:space="preserve">university graduates and entry developers over the common interest of software </w:t>
-      </w:r>
-      <w:bookmarkEnd w:id="0"/>
-      <w:r>
-        <w:rPr>
-          <w:rFonts w:asciiTheme="majorHAnsi" w:hAnsiTheme="majorHAnsi"/>
-          <w:bCs/>
-          <w:sz w:val="24"/>
-        </w:rPr>
-        <w:t>development in the Greater Boston Area.</w:t>
+        <w:t>university graduates and entry developers over the common interest of software development in the Greater Boston Area.</w:t>
       </w:r>
     </w:p>
     <w:p>
@@ -2292,7 +2330,7 @@
       <w:headerReference w:type="default" r:id="rId10"/>
       <w:type w:val="continuous"/>
       <w:pgSz w:w="12240" w:h="15840"/>
-      <w:pgMar w:top="720" w:right="720" w:bottom="720" w:left="720" w:header="720" w:footer="720" w:gutter="0"/>
+      <w:pgMar w:top="720" w:right="288" w:bottom="720" w:left="288" w:header="720" w:footer="720" w:gutter="0"/>
       <w:cols w:space="720"/>
       <w:docGrid w:linePitch="360"/>
     </w:sectPr>
@@ -2670,7 +2708,7 @@
       <w:lvlText w:val="-"/>
       <w:lvlJc w:val="left"/>
       <w:pPr>
-        <w:ind w:left="432" w:hanging="144"/>
+        <w:ind w:left="576" w:hanging="144"/>
       </w:pPr>
       <w:rPr>
         <w:rFonts w:ascii="Agency FB" w:hAnsi="Agency FB" w:hint="default"/>
@@ -2685,7 +2723,7 @@
       <w:lvlText w:val="o"/>
       <w:lvlJc w:val="left"/>
       <w:pPr>
-        <w:ind w:left="2016" w:hanging="360"/>
+        <w:ind w:left="2160" w:hanging="360"/>
       </w:pPr>
       <w:rPr>
         <w:rFonts w:ascii="Courier New" w:hAnsi="Courier New" w:cs="Courier New" w:hint="default"/>
@@ -2697,7 +2735,7 @@
       <w:lvlText w:val=""/>
       <w:lvlJc w:val="left"/>
       <w:pPr>
-        <w:ind w:left="2736" w:hanging="360"/>
+        <w:ind w:left="2880" w:hanging="360"/>
       </w:pPr>
       <w:rPr>
         <w:rFonts w:ascii="Wingdings" w:hAnsi="Wingdings" w:hint="default"/>
@@ -2709,7 +2747,7 @@
       <w:lvlText w:val=""/>
       <w:lvlJc w:val="left"/>
       <w:pPr>
-        <w:ind w:left="3456" w:hanging="360"/>
+        <w:ind w:left="3600" w:hanging="360"/>
       </w:pPr>
       <w:rPr>
         <w:rFonts w:ascii="Symbol" w:hAnsi="Symbol" w:hint="default"/>
@@ -2721,7 +2759,7 @@
       <w:lvlText w:val="o"/>
       <w:lvlJc w:val="left"/>
       <w:pPr>
-        <w:ind w:left="4176" w:hanging="360"/>
+        <w:ind w:left="4320" w:hanging="360"/>
       </w:pPr>
       <w:rPr>
         <w:rFonts w:ascii="Courier New" w:hAnsi="Courier New" w:cs="Courier New" w:hint="default"/>
@@ -2733,7 +2771,7 @@
       <w:lvlText w:val=""/>
       <w:lvlJc w:val="left"/>
       <w:pPr>
-        <w:ind w:left="4896" w:hanging="360"/>
+        <w:ind w:left="5040" w:hanging="360"/>
       </w:pPr>
       <w:rPr>
         <w:rFonts w:ascii="Wingdings" w:hAnsi="Wingdings" w:hint="default"/>
@@ -2745,7 +2783,7 @@
       <w:lvlText w:val=""/>
       <w:lvlJc w:val="left"/>
       <w:pPr>
-        <w:ind w:left="5616" w:hanging="360"/>
+        <w:ind w:left="5760" w:hanging="360"/>
       </w:pPr>
       <w:rPr>
         <w:rFonts w:ascii="Symbol" w:hAnsi="Symbol" w:hint="default"/>
@@ -2757,7 +2795,7 @@
       <w:lvlText w:val="o"/>
       <w:lvlJc w:val="left"/>
       <w:pPr>
-        <w:ind w:left="6336" w:hanging="360"/>
+        <w:ind w:left="6480" w:hanging="360"/>
       </w:pPr>
       <w:rPr>
         <w:rFonts w:ascii="Courier New" w:hAnsi="Courier New" w:cs="Courier New" w:hint="default"/>
@@ -2769,7 +2807,7 @@
       <w:lvlText w:val=""/>
       <w:lvlJc w:val="left"/>
       <w:pPr>
-        <w:ind w:left="7056" w:hanging="360"/>
+        <w:ind w:left="7200" w:hanging="360"/>
       </w:pPr>
       <w:rPr>
         <w:rFonts w:ascii="Wingdings" w:hAnsi="Wingdings" w:hint="default"/>
@@ -4908,7 +4946,7 @@
 </file>
 
 <file path=customXml/itemProps1.xml><?xml version="1.0" encoding="utf-8"?>
-<ds:datastoreItem xmlns:ds="http://schemas.openxmlformats.org/officeDocument/2006/customXml" ds:itemID="{B8C299E2-CC98-48F0-8871-F8C8EFDF2E97}">
+<ds:datastoreItem xmlns:ds="http://schemas.openxmlformats.org/officeDocument/2006/customXml" ds:itemID="{1A8E5E70-A339-45B8-A34D-9C7876D07BC2}">
   <ds:schemaRefs>
     <ds:schemaRef ds:uri="http://schemas.openxmlformats.org/officeDocument/2006/bibliography"/>
   </ds:schemaRefs>

</xml_diff>

<commit_message>
Updated Technologies bullets in portfolio work and added project description
</commit_message>
<xml_diff>
--- a/Entry.Net/Devin Entry.Net.docx
+++ b/Entry.Net/Devin Entry.Net.docx
@@ -862,28 +862,26 @@
           <w:rFonts w:asciiTheme="majorHAnsi" w:hAnsiTheme="majorHAnsi"/>
           <w:sz w:val="24"/>
         </w:rPr>
-        <w:tab/>
-      </w:r>
-      <w:r>
-        <w:rPr>
-          <w:rFonts w:asciiTheme="majorHAnsi" w:hAnsiTheme="majorHAnsi"/>
-          <w:sz w:val="24"/>
-        </w:rPr>
-        <w:tab/>
-      </w:r>
-      <w:r>
-        <w:rPr>
-          <w:rFonts w:asciiTheme="majorHAnsi" w:hAnsiTheme="majorHAnsi"/>
-          <w:sz w:val="24"/>
-        </w:rPr>
-        <w:tab/>
-      </w:r>
-      <w:r>
-        <w:rPr>
-          <w:rFonts w:asciiTheme="majorHAnsi" w:hAnsiTheme="majorHAnsi"/>
-          <w:sz w:val="24"/>
-        </w:rPr>
-        <w:tab/>
+        <w:t xml:space="preserve"> </w:t>
+      </w:r>
+      <w:r>
+        <w:rPr>
+          <w:rFonts w:asciiTheme="majorHAnsi" w:hAnsiTheme="majorHAnsi"/>
+          <w:bCs/>
+          <w:sz w:val="24"/>
+        </w:rPr>
+        <w:t>(</w:t>
+      </w:r>
+      <w:r>
+        <w:t>https://github.com/Project6/Planit</w:t>
+      </w:r>
+      <w:r>
+        <w:rPr>
+          <w:rFonts w:asciiTheme="majorHAnsi" w:hAnsiTheme="majorHAnsi"/>
+          <w:bCs/>
+          <w:sz w:val="24"/>
+        </w:rPr>
+        <w:t>)</w:t>
       </w:r>
       <w:r>
         <w:rPr>
@@ -962,8 +960,6 @@
         </w:rPr>
         <w:t>Team Development Project</w:t>
       </w:r>
-      <w:bookmarkStart w:id="0" w:name="_GoBack"/>
-      <w:bookmarkEnd w:id="0"/>
     </w:p>
     <w:p>
       <w:pPr>
@@ -985,7 +981,7 @@
           <w:bCs/>
           <w:sz w:val="24"/>
         </w:rPr>
-        <w:t>Frontend Technologies – HTML, CSS, JavaScript</w:t>
+        <w:t>Planit is a web based time management and organization tool for individuals that I am a Co-Founder of and am currently working on building the framework and first release.</w:t>
       </w:r>
     </w:p>
     <w:p>
@@ -1008,31 +1004,71 @@
           <w:bCs/>
           <w:sz w:val="24"/>
         </w:rPr>
-        <w:t xml:space="preserve">Backend Technologies </w:t>
-      </w:r>
-      <w:r>
-        <w:rPr>
-          <w:rFonts w:asciiTheme="majorHAnsi" w:hAnsiTheme="majorHAnsi"/>
-          <w:bCs/>
-          <w:sz w:val="24"/>
-        </w:rPr>
-        <w:t>–</w:t>
-      </w:r>
-      <w:r>
-        <w:rPr>
-          <w:rFonts w:asciiTheme="majorHAnsi" w:hAnsiTheme="majorHAnsi"/>
-          <w:bCs/>
-          <w:sz w:val="24"/>
-        </w:rPr>
-        <w:t xml:space="preserve"> </w:t>
-      </w:r>
-      <w:r>
-        <w:rPr>
-          <w:rFonts w:asciiTheme="majorHAnsi" w:hAnsiTheme="majorHAnsi"/>
-          <w:bCs/>
-          <w:sz w:val="24"/>
-        </w:rPr>
-        <w:t>.NET, C#, ASP.NET, SQL</w:t>
+        <w:t>Technologies – HTML, CSS, JavaScript</w:t>
+      </w:r>
+      <w:r>
+        <w:rPr>
+          <w:rFonts w:asciiTheme="majorHAnsi" w:hAnsiTheme="majorHAnsi"/>
+          <w:bCs/>
+          <w:sz w:val="24"/>
+        </w:rPr>
+        <w:t>,</w:t>
+      </w:r>
+      <w:r>
+        <w:rPr>
+          <w:rFonts w:asciiTheme="majorHAnsi" w:hAnsiTheme="majorHAnsi"/>
+          <w:bCs/>
+          <w:sz w:val="24"/>
+        </w:rPr>
+        <w:t xml:space="preserve"> C#, ASP.NET</w:t>
+      </w:r>
+      <w:r>
+        <w:rPr>
+          <w:rFonts w:asciiTheme="majorHAnsi" w:hAnsiTheme="majorHAnsi"/>
+          <w:bCs/>
+          <w:sz w:val="24"/>
+        </w:rPr>
+        <w:t xml:space="preserve"> MVC</w:t>
+      </w:r>
+      <w:r>
+        <w:rPr>
+          <w:rFonts w:asciiTheme="majorHAnsi" w:hAnsiTheme="majorHAnsi"/>
+          <w:bCs/>
+          <w:sz w:val="24"/>
+        </w:rPr>
+        <w:t>, SQL</w:t>
+      </w:r>
+      <w:r>
+        <w:rPr>
+          <w:rFonts w:asciiTheme="majorHAnsi" w:hAnsiTheme="majorHAnsi"/>
+          <w:bCs/>
+          <w:sz w:val="24"/>
+        </w:rPr>
+        <w:t>,</w:t>
+      </w:r>
+      <w:r>
+        <w:rPr>
+          <w:rFonts w:asciiTheme="majorHAnsi" w:hAnsiTheme="majorHAnsi"/>
+          <w:bCs/>
+          <w:sz w:val="24"/>
+        </w:rPr>
+        <w:t xml:space="preserve"> Azure</w:t>
+      </w:r>
+      <w:r>
+        <w:rPr>
+          <w:rFonts w:asciiTheme="majorHAnsi" w:hAnsiTheme="majorHAnsi"/>
+          <w:bCs/>
+          <w:sz w:val="24"/>
+        </w:rPr>
+        <w:t>,</w:t>
+      </w:r>
+      <w:r>
+        <w:rPr>
+          <w:rFonts w:asciiTheme="majorHAnsi" w:hAnsiTheme="majorHAnsi"/>
+          <w:bCs/>
+          <w:sz w:val="24"/>
+        </w:rPr>
+        <w:t xml:space="preserve"> Git, Github  </w:t>
       </w:r>
     </w:p>
     <w:p>
@@ -1055,7 +1091,191 @@
           <w:bCs/>
           <w:sz w:val="24"/>
         </w:rPr>
-        <w:t>Web Technologies - Azure</w:t>
+        <w:t>Software Process –</w:t>
+      </w:r>
+      <w:r>
+        <w:rPr>
+          <w:rFonts w:asciiTheme="majorHAnsi" w:hAnsiTheme="majorHAnsi"/>
+          <w:bCs/>
+          <w:sz w:val="24"/>
+        </w:rPr>
+        <w:t xml:space="preserve"> One Week Sprints, P</w:t>
+      </w:r>
+      <w:r>
+        <w:rPr>
+          <w:rFonts w:asciiTheme="majorHAnsi" w:hAnsiTheme="majorHAnsi"/>
+          <w:bCs/>
+          <w:sz w:val="24"/>
+        </w:rPr>
+        <w:t xml:space="preserve">roduct </w:t>
+      </w:r>
+      <w:r>
+        <w:rPr>
+          <w:rFonts w:asciiTheme="majorHAnsi" w:hAnsiTheme="majorHAnsi"/>
+          <w:bCs/>
+          <w:sz w:val="24"/>
+        </w:rPr>
+        <w:t>B</w:t>
+      </w:r>
+      <w:r>
+        <w:rPr>
+          <w:rFonts w:asciiTheme="majorHAnsi" w:hAnsiTheme="majorHAnsi"/>
+          <w:bCs/>
+          <w:sz w:val="24"/>
+        </w:rPr>
+        <w:t>acklog, TDD</w:t>
+      </w:r>
+      <w:r>
+        <w:rPr>
+          <w:rFonts w:asciiTheme="majorHAnsi" w:hAnsiTheme="majorHAnsi"/>
+          <w:bCs/>
+          <w:sz w:val="24"/>
+        </w:rPr>
+        <w:t xml:space="preserve">, Shared Responsibility </w:t>
+      </w:r>
+      <w:r>
+        <w:rPr>
+          <w:rFonts w:asciiTheme="majorHAnsi" w:hAnsiTheme="majorHAnsi"/>
+          <w:bCs/>
+          <w:sz w:val="24"/>
+        </w:rPr>
+        <w:t>of Product Owner/Manager between 3 Co-Founders</w:t>
+      </w:r>
+      <w:r>
+        <w:rPr>
+          <w:rFonts w:asciiTheme="majorHAnsi" w:hAnsiTheme="majorHAnsi"/>
+          <w:bCs/>
+          <w:sz w:val="24"/>
+        </w:rPr>
+        <w:t>.</w:t>
+      </w:r>
+    </w:p>
+    <w:p>
+      <w:pPr>
+        <w:pStyle w:val="ListParagraph"/>
+        <w:ind w:left="792"/>
+        <w:rPr>
+          <w:rFonts w:asciiTheme="majorHAnsi" w:hAnsiTheme="majorHAnsi"/>
+          <w:bCs/>
+          <w:sz w:val="24"/>
+        </w:rPr>
+      </w:pPr>
+    </w:p>
+    <w:p>
+      <w:pPr>
+        <w:spacing w:after="120"/>
+        <w:ind w:left="144"/>
+        <w:rPr>
+          <w:rFonts w:asciiTheme="majorHAnsi" w:hAnsiTheme="majorHAnsi"/>
+          <w:sz w:val="24"/>
+        </w:rPr>
+      </w:pPr>
+      <w:r>
+        <w:rPr>
+          <w:rFonts w:asciiTheme="majorHAnsi" w:hAnsiTheme="majorHAnsi"/>
+          <w:sz w:val="24"/>
+        </w:rPr>
+        <w:t>SB Sound Board</w:t>
+      </w:r>
+      <w:r>
+        <w:rPr>
+          <w:rFonts w:asciiTheme="majorHAnsi" w:hAnsiTheme="majorHAnsi"/>
+          <w:sz w:val="24"/>
+        </w:rPr>
+        <w:tab/>
+      </w:r>
+      <w:r>
+        <w:rPr>
+          <w:rFonts w:asciiTheme="majorHAnsi" w:hAnsiTheme="majorHAnsi"/>
+          <w:sz w:val="24"/>
+        </w:rPr>
+        <w:tab/>
+      </w:r>
+      <w:r>
+        <w:rPr>
+          <w:rFonts w:asciiTheme="majorHAnsi" w:hAnsiTheme="majorHAnsi"/>
+          <w:sz w:val="24"/>
+        </w:rPr>
+        <w:tab/>
+      </w:r>
+      <w:r>
+        <w:rPr>
+          <w:rFonts w:asciiTheme="majorHAnsi" w:hAnsiTheme="majorHAnsi"/>
+          <w:sz w:val="24"/>
+        </w:rPr>
+        <w:tab/>
+      </w:r>
+      <w:r>
+        <w:rPr>
+          <w:rFonts w:asciiTheme="majorHAnsi" w:hAnsiTheme="majorHAnsi"/>
+          <w:sz w:val="24"/>
+        </w:rPr>
+        <w:tab/>
+      </w:r>
+      <w:bookmarkStart w:id="0" w:name="_GoBack"/>
+      <w:bookmarkEnd w:id="0"/>
+      <w:r>
+        <w:rPr>
+          <w:rFonts w:asciiTheme="majorHAnsi" w:hAnsiTheme="majorHAnsi"/>
+          <w:sz w:val="24"/>
+        </w:rPr>
+        <w:tab/>
+      </w:r>
+      <w:r>
+        <w:rPr>
+          <w:rFonts w:asciiTheme="majorHAnsi" w:hAnsiTheme="majorHAnsi"/>
+          <w:sz w:val="24"/>
+        </w:rPr>
+        <w:tab/>
+      </w:r>
+      <w:r>
+        <w:rPr>
+          <w:rFonts w:asciiTheme="majorHAnsi" w:hAnsiTheme="majorHAnsi"/>
+          <w:sz w:val="24"/>
+        </w:rPr>
+        <w:tab/>
+      </w:r>
+      <w:r>
+        <w:rPr>
+          <w:rFonts w:asciiTheme="majorHAnsi" w:hAnsiTheme="majorHAnsi"/>
+          <w:sz w:val="24"/>
+        </w:rPr>
+        <w:tab/>
+      </w:r>
+      <w:r>
+        <w:rPr>
+          <w:rFonts w:asciiTheme="majorHAnsi" w:hAnsiTheme="majorHAnsi"/>
+          <w:sz w:val="24"/>
+        </w:rPr>
+        <w:tab/>
+        <w:t>12/</w:t>
+      </w:r>
+      <w:r>
+        <w:rPr>
+          <w:rFonts w:asciiTheme="majorHAnsi" w:hAnsiTheme="majorHAnsi"/>
+          <w:sz w:val="24"/>
+        </w:rPr>
+        <w:t>2013 - Present</w:t>
+      </w:r>
+    </w:p>
+    <w:p>
+      <w:pPr>
+        <w:ind w:left="144" w:firstLine="144"/>
+        <w:rPr>
+          <w:rFonts w:asciiTheme="majorHAnsi" w:hAnsiTheme="majorHAnsi"/>
+          <w:b/>
+          <w:bCs/>
+          <w:sz w:val="24"/>
+        </w:rPr>
+      </w:pPr>
+      <w:r>
+        <w:rPr>
+          <w:rFonts w:asciiTheme="majorHAnsi" w:hAnsiTheme="majorHAnsi"/>
+          <w:b/>
+          <w:bCs/>
+          <w:sz w:val="24"/>
+        </w:rPr>
+        <w:t>Individual Development Project</w:t>
       </w:r>
     </w:p>
     <w:p>
@@ -1078,26 +1298,7 @@
           <w:bCs/>
           <w:sz w:val="24"/>
         </w:rPr>
-        <w:t>Version Control – Git, Github (</w:t>
-      </w:r>
-      <w:r>
-        <w:t>https://github.com/Project6/Planit</w:t>
-      </w:r>
-      <w:r>
-        <w:rPr>
-          <w:rFonts w:asciiTheme="majorHAnsi" w:hAnsiTheme="majorHAnsi"/>
-          <w:bCs/>
-          <w:sz w:val="24"/>
-        </w:rPr>
-        <w:t>)</w:t>
-      </w:r>
-      <w:r>
-        <w:rPr>
-          <w:rFonts w:asciiTheme="majorHAnsi" w:hAnsiTheme="majorHAnsi"/>
-          <w:bCs/>
-          <w:sz w:val="24"/>
-        </w:rPr>
-        <w:t xml:space="preserve">  </w:t>
+        <w:t xml:space="preserve">SB Sound Board is a proof of concept for a well-designed sound board app for Windows Phone that allows users to request and obtain audio bites based on their needs. </w:t>
       </w:r>
     </w:p>
     <w:p>
@@ -1120,165 +1321,42 @@
           <w:bCs/>
           <w:sz w:val="24"/>
         </w:rPr>
-        <w:t xml:space="preserve">Software Process – Lending from Agile, we </w:t>
-      </w:r>
-      <w:r>
-        <w:rPr>
-          <w:rFonts w:asciiTheme="majorHAnsi" w:hAnsiTheme="majorHAnsi"/>
-          <w:bCs/>
-          <w:sz w:val="24"/>
-        </w:rPr>
-        <w:t>focus on one week</w:t>
-      </w:r>
-      <w:r>
-        <w:rPr>
-          <w:rFonts w:asciiTheme="majorHAnsi" w:hAnsiTheme="majorHAnsi"/>
-          <w:bCs/>
-          <w:sz w:val="24"/>
-        </w:rPr>
-        <w:t xml:space="preserve"> sprints</w:t>
-      </w:r>
-      <w:r>
-        <w:rPr>
-          <w:rFonts w:asciiTheme="majorHAnsi" w:hAnsiTheme="majorHAnsi"/>
-          <w:bCs/>
-          <w:sz w:val="24"/>
-        </w:rPr>
-        <w:t>, a product backlog, TDD</w:t>
-      </w:r>
-      <w:r>
-        <w:rPr>
-          <w:rFonts w:asciiTheme="majorHAnsi" w:hAnsiTheme="majorHAnsi"/>
-          <w:bCs/>
-          <w:sz w:val="24"/>
-        </w:rPr>
-        <w:t>, sharing responsibilities of Product Owner and Manager between 3 team members.</w:t>
-      </w:r>
-    </w:p>
-    <w:p>
-      <w:pPr>
-        <w:pStyle w:val="ListParagraph"/>
-        <w:ind w:left="792"/>
-        <w:rPr>
-          <w:rFonts w:asciiTheme="majorHAnsi" w:hAnsiTheme="majorHAnsi"/>
-          <w:bCs/>
-          <w:sz w:val="24"/>
-        </w:rPr>
-      </w:pPr>
-    </w:p>
-    <w:p>
-      <w:pPr>
-        <w:spacing w:after="120"/>
-        <w:ind w:left="144"/>
-        <w:rPr>
-          <w:rFonts w:asciiTheme="majorHAnsi" w:hAnsiTheme="majorHAnsi"/>
-          <w:sz w:val="24"/>
-        </w:rPr>
-      </w:pPr>
-      <w:r>
-        <w:rPr>
-          <w:rFonts w:asciiTheme="majorHAnsi" w:hAnsiTheme="majorHAnsi"/>
-          <w:sz w:val="24"/>
-        </w:rPr>
-        <w:t>SB Sound Board</w:t>
-      </w:r>
-      <w:r>
-        <w:rPr>
-          <w:rFonts w:asciiTheme="majorHAnsi" w:hAnsiTheme="majorHAnsi"/>
-          <w:sz w:val="24"/>
-        </w:rPr>
-        <w:tab/>
-      </w:r>
-      <w:r>
-        <w:rPr>
-          <w:rFonts w:asciiTheme="majorHAnsi" w:hAnsiTheme="majorHAnsi"/>
-          <w:sz w:val="24"/>
-        </w:rPr>
-        <w:tab/>
-      </w:r>
-      <w:r>
-        <w:rPr>
-          <w:rFonts w:asciiTheme="majorHAnsi" w:hAnsiTheme="majorHAnsi"/>
-          <w:sz w:val="24"/>
-        </w:rPr>
-        <w:tab/>
-      </w:r>
-      <w:r>
-        <w:rPr>
-          <w:rFonts w:asciiTheme="majorHAnsi" w:hAnsiTheme="majorHAnsi"/>
-          <w:sz w:val="24"/>
-        </w:rPr>
-        <w:tab/>
-      </w:r>
-      <w:r>
-        <w:rPr>
-          <w:rFonts w:asciiTheme="majorHAnsi" w:hAnsiTheme="majorHAnsi"/>
-          <w:sz w:val="24"/>
-        </w:rPr>
-        <w:tab/>
-      </w:r>
-      <w:r>
-        <w:rPr>
-          <w:rFonts w:asciiTheme="majorHAnsi" w:hAnsiTheme="majorHAnsi"/>
-          <w:sz w:val="24"/>
-        </w:rPr>
-        <w:tab/>
-      </w:r>
-      <w:r>
-        <w:rPr>
-          <w:rFonts w:asciiTheme="majorHAnsi" w:hAnsiTheme="majorHAnsi"/>
-          <w:sz w:val="24"/>
-        </w:rPr>
-        <w:tab/>
-      </w:r>
-      <w:r>
-        <w:rPr>
-          <w:rFonts w:asciiTheme="majorHAnsi" w:hAnsiTheme="majorHAnsi"/>
-          <w:sz w:val="24"/>
-        </w:rPr>
-        <w:tab/>
-      </w:r>
-      <w:r>
-        <w:rPr>
-          <w:rFonts w:asciiTheme="majorHAnsi" w:hAnsiTheme="majorHAnsi"/>
-          <w:sz w:val="24"/>
-        </w:rPr>
-        <w:tab/>
-      </w:r>
-      <w:r>
-        <w:rPr>
-          <w:rFonts w:asciiTheme="majorHAnsi" w:hAnsiTheme="majorHAnsi"/>
-          <w:sz w:val="24"/>
-        </w:rPr>
-        <w:tab/>
-        <w:t>12/</w:t>
-      </w:r>
-      <w:r>
-        <w:rPr>
-          <w:rFonts w:asciiTheme="majorHAnsi" w:hAnsiTheme="majorHAnsi"/>
-          <w:sz w:val="24"/>
-        </w:rPr>
-        <w:t>2013 - Present</w:t>
-      </w:r>
-    </w:p>
-    <w:p>
-      <w:pPr>
-        <w:ind w:left="144" w:firstLine="144"/>
-        <w:rPr>
-          <w:rFonts w:asciiTheme="majorHAnsi" w:hAnsiTheme="majorHAnsi"/>
-          <w:b/>
-          <w:bCs/>
-          <w:sz w:val="24"/>
-        </w:rPr>
-      </w:pPr>
-      <w:r>
-        <w:rPr>
-          <w:rFonts w:asciiTheme="majorHAnsi" w:hAnsiTheme="majorHAnsi"/>
-          <w:b/>
-          <w:bCs/>
-          <w:sz w:val="24"/>
-        </w:rPr>
-        <w:t>Individual Development Project</w:t>
+        <w:t>T</w:t>
+      </w:r>
+      <w:r>
+        <w:rPr>
+          <w:rFonts w:asciiTheme="majorHAnsi" w:hAnsiTheme="majorHAnsi"/>
+          <w:bCs/>
+          <w:sz w:val="24"/>
+        </w:rPr>
+        <w:t>echnologies - .NET, C#, XAML</w:t>
+      </w:r>
+      <w:r>
+        <w:rPr>
+          <w:rFonts w:asciiTheme="majorHAnsi" w:hAnsiTheme="majorHAnsi"/>
+          <w:bCs/>
+          <w:sz w:val="24"/>
+        </w:rPr>
+        <w:t>,</w:t>
+      </w:r>
+      <w:r>
+        <w:rPr>
+          <w:rFonts w:asciiTheme="majorHAnsi" w:hAnsiTheme="majorHAnsi"/>
+          <w:bCs/>
+          <w:sz w:val="24"/>
+        </w:rPr>
+        <w:t xml:space="preserve"> Git, Github (</w:t>
+      </w:r>
+      <w:r>
+        <w:t>https://github.com/dglambert/SB-Sound-Board</w:t>
+      </w:r>
+      <w:r>
+        <w:rPr>
+          <w:rFonts w:asciiTheme="majorHAnsi" w:hAnsiTheme="majorHAnsi"/>
+          <w:bCs/>
+          <w:sz w:val="24"/>
+        </w:rPr>
+        <w:t>)</w:t>
       </w:r>
     </w:p>
     <w:p>
@@ -1301,64 +1379,55 @@
           <w:bCs/>
           <w:sz w:val="24"/>
         </w:rPr>
-        <w:t>Microsoft technologies - .NET, C#, XAML</w:t>
-      </w:r>
-    </w:p>
-    <w:p>
-      <w:pPr>
-        <w:pStyle w:val="ListParagraph"/>
-        <w:numPr>
-          <w:ilvl w:val="0"/>
-          <w:numId w:val="6"/>
-        </w:numPr>
-        <w:ind w:left="792"/>
-        <w:rPr>
-          <w:rFonts w:asciiTheme="majorHAnsi" w:hAnsiTheme="majorHAnsi"/>
-          <w:bCs/>
-          <w:sz w:val="24"/>
-        </w:rPr>
-      </w:pPr>
-      <w:r>
-        <w:rPr>
-          <w:rFonts w:asciiTheme="majorHAnsi" w:hAnsiTheme="majorHAnsi"/>
-          <w:bCs/>
-          <w:sz w:val="24"/>
-        </w:rPr>
-        <w:t>Version Control – Git, Github (</w:t>
-      </w:r>
-      <w:r>
-        <w:t>https://github.com/dglambert/SB-Sound-Board</w:t>
-      </w:r>
-      <w:r>
-        <w:rPr>
-          <w:rFonts w:asciiTheme="majorHAnsi" w:hAnsiTheme="majorHAnsi"/>
-          <w:bCs/>
-          <w:sz w:val="24"/>
-        </w:rPr>
-        <w:t>)</w:t>
-      </w:r>
-    </w:p>
-    <w:p>
-      <w:pPr>
-        <w:pStyle w:val="ListParagraph"/>
-        <w:numPr>
-          <w:ilvl w:val="0"/>
-          <w:numId w:val="6"/>
-        </w:numPr>
-        <w:ind w:left="792"/>
-        <w:rPr>
-          <w:rFonts w:asciiTheme="majorHAnsi" w:hAnsiTheme="majorHAnsi"/>
-          <w:bCs/>
-          <w:sz w:val="24"/>
-        </w:rPr>
-      </w:pPr>
-      <w:r>
-        <w:rPr>
-          <w:rFonts w:asciiTheme="majorHAnsi" w:hAnsiTheme="majorHAnsi"/>
-          <w:bCs/>
-          <w:sz w:val="24"/>
-        </w:rPr>
-        <w:t>Software Process – Test Driven Development, One Week Sprints</w:t>
+        <w:t xml:space="preserve">Software Process – </w:t>
+      </w:r>
+      <w:r>
+        <w:rPr>
+          <w:rFonts w:asciiTheme="majorHAnsi" w:hAnsiTheme="majorHAnsi"/>
+          <w:bCs/>
+          <w:sz w:val="24"/>
+        </w:rPr>
+        <w:t>One Week Sprints</w:t>
+      </w:r>
+      <w:r>
+        <w:rPr>
+          <w:rFonts w:asciiTheme="majorHAnsi" w:hAnsiTheme="majorHAnsi"/>
+          <w:bCs/>
+          <w:sz w:val="24"/>
+        </w:rPr>
+        <w:t>,</w:t>
+      </w:r>
+      <w:r>
+        <w:rPr>
+          <w:rFonts w:asciiTheme="majorHAnsi" w:hAnsiTheme="majorHAnsi"/>
+          <w:bCs/>
+          <w:sz w:val="24"/>
+        </w:rPr>
+        <w:t xml:space="preserve"> </w:t>
+      </w:r>
+      <w:r>
+        <w:rPr>
+          <w:rFonts w:asciiTheme="majorHAnsi" w:hAnsiTheme="majorHAnsi"/>
+          <w:bCs/>
+          <w:sz w:val="24"/>
+        </w:rPr>
+        <w:t>Product Backlog</w:t>
+      </w:r>
+      <w:r>
+        <w:rPr>
+          <w:rFonts w:asciiTheme="majorHAnsi" w:hAnsiTheme="majorHAnsi"/>
+          <w:bCs/>
+          <w:sz w:val="24"/>
+        </w:rPr>
+        <w:t xml:space="preserve">, </w:t>
+      </w:r>
+      <w:r>
+        <w:rPr>
+          <w:rFonts w:asciiTheme="majorHAnsi" w:hAnsiTheme="majorHAnsi"/>
+          <w:bCs/>
+          <w:sz w:val="24"/>
+        </w:rPr>
+        <w:t>TDD</w:t>
       </w:r>
     </w:p>
     <w:p>
@@ -4946,7 +5015,7 @@
 </file>
 
 <file path=customXml/itemProps1.xml><?xml version="1.0" encoding="utf-8"?>
-<ds:datastoreItem xmlns:ds="http://schemas.openxmlformats.org/officeDocument/2006/customXml" ds:itemID="{1A8E5E70-A339-45B8-A34D-9C7876D07BC2}">
+<ds:datastoreItem xmlns:ds="http://schemas.openxmlformats.org/officeDocument/2006/customXml" ds:itemID="{3E0B6AC9-D584-4037-93BF-BA957C84E98D}">
   <ds:schemaRefs>
     <ds:schemaRef ds:uri="http://schemas.openxmlformats.org/officeDocument/2006/bibliography"/>
   </ds:schemaRefs>

</xml_diff>

<commit_message>
added graphic shapes around experience's
</commit_message>
<xml_diff>
--- a/Entry.Net/Devin Entry.Net.docx
+++ b/Entry.Net/Devin Entry.Net.docx
@@ -547,16 +547,7 @@
           <w:rFonts w:asciiTheme="majorHAnsi" w:hAnsiTheme="majorHAnsi"/>
           <w:sz w:val="24"/>
         </w:rPr>
-        <w:t xml:space="preserve">I am a technologist at heart, a deep love for technology is how I got here. I have been dismantling hardware and fixing software since I was ten. I spent the last several years in Help desk related positions and decided I wanted something more challenging and left IT to move onto </w:t>
-      </w:r>
-      <w:bookmarkStart w:id="0" w:name="_GoBack"/>
-      <w:bookmarkEnd w:id="0"/>
-      <w:r>
-        <w:rPr>
-          <w:rFonts w:asciiTheme="majorHAnsi" w:hAnsiTheme="majorHAnsi"/>
-          <w:sz w:val="24"/>
-        </w:rPr>
-        <w:t>software. I have finished my computer science coursework and am now working on building a portfolio around the .NET framework and networking with other developers and am falling in love with the field all over again.</w:t>
+        <w:t>I am a technologist at heart, a deep love for technology is how I got here. I have been dismantling hardware and fixing software since I was ten. I spent the last several years in Help desk related positions and decided I wanted something more challenging and left IT to move onto software. I have finished my computer science coursework and am now working on building a portfolio around the .NET framework and networking with other developers and am falling in love with the field all over again.</w:t>
       </w:r>
     </w:p>
     <w:p>
@@ -869,6 +860,91 @@
           <w:rFonts w:asciiTheme="majorHAnsi" w:hAnsiTheme="majorHAnsi"/>
           <w:b/>
           <w:bCs/>
+          <w:noProof/>
+          <w:sz w:val="24"/>
+        </w:rPr>
+        <mc:AlternateContent>
+          <mc:Choice Requires="wps">
+            <w:drawing>
+              <wp:anchor distT="0" distB="0" distL="114300" distR="114300" simplePos="0" relativeHeight="251661312" behindDoc="1" locked="0" layoutInCell="1" allowOverlap="1" wp14:anchorId="2E5FE1DA" wp14:editId="07A78A4F">
+                <wp:simplePos x="0" y="0"/>
+                <wp:positionH relativeFrom="column">
+                  <wp:posOffset>-23392</wp:posOffset>
+                </wp:positionH>
+                <wp:positionV relativeFrom="paragraph">
+                  <wp:posOffset>243973</wp:posOffset>
+                </wp:positionV>
+                <wp:extent cx="7261683" cy="1435395"/>
+                <wp:effectExtent l="0" t="0" r="15875" b="12700"/>
+                <wp:wrapNone/>
+                <wp:docPr id="4" name="Rounded Rectangle 4"/>
+                <wp:cNvGraphicFramePr/>
+                <a:graphic xmlns:a="http://schemas.openxmlformats.org/drawingml/2006/main">
+                  <a:graphicData uri="http://schemas.microsoft.com/office/word/2010/wordprocessingShape">
+                    <wps:wsp>
+                      <wps:cNvSpPr/>
+                      <wps:spPr>
+                        <a:xfrm>
+                          <a:off x="0" y="0"/>
+                          <a:ext cx="7261683" cy="1435395"/>
+                        </a:xfrm>
+                        <a:prstGeom prst="roundRect">
+                          <a:avLst/>
+                        </a:prstGeom>
+                        <a:solidFill>
+                          <a:schemeClr val="bg1">
+                            <a:lumMod val="85000"/>
+                          </a:schemeClr>
+                        </a:solidFill>
+                        <a:ln>
+                          <a:solidFill>
+                            <a:schemeClr val="accent6"/>
+                          </a:solidFill>
+                        </a:ln>
+                      </wps:spPr>
+                      <wps:style>
+                        <a:lnRef idx="2">
+                          <a:schemeClr val="accent1">
+                            <a:shade val="50000"/>
+                          </a:schemeClr>
+                        </a:lnRef>
+                        <a:fillRef idx="1">
+                          <a:schemeClr val="accent1"/>
+                        </a:fillRef>
+                        <a:effectRef idx="0">
+                          <a:schemeClr val="accent1"/>
+                        </a:effectRef>
+                        <a:fontRef idx="minor">
+                          <a:schemeClr val="lt1"/>
+                        </a:fontRef>
+                      </wps:style>
+                      <wps:bodyPr rot="0" spcFirstLastPara="0" vertOverflow="overflow" horzOverflow="overflow" vert="horz" wrap="square" lIns="91440" tIns="45720" rIns="91440" bIns="45720" numCol="1" spcCol="0" rtlCol="0" fromWordArt="0" anchor="ctr" anchorCtr="0" forceAA="0" compatLnSpc="1">
+                        <a:prstTxWarp prst="textNoShape">
+                          <a:avLst/>
+                        </a:prstTxWarp>
+                        <a:noAutofit/>
+                      </wps:bodyPr>
+                    </wps:wsp>
+                  </a:graphicData>
+                </a:graphic>
+                <wp14:sizeRelH relativeFrom="margin">
+                  <wp14:pctWidth>0</wp14:pctWidth>
+                </wp14:sizeRelH>
+              </wp:anchor>
+            </w:drawing>
+          </mc:Choice>
+          <mc:Fallback>
+            <w:pict>
+              <v:roundrect w14:anchorId="08C9383A" id="Rounded Rectangle 4" o:spid="_x0000_s1026" style="position:absolute;margin-left:-1.85pt;margin-top:19.2pt;width:571.8pt;height:113pt;z-index:-251655168;visibility:visible;mso-wrap-style:square;mso-width-percent:0;mso-wrap-distance-left:9pt;mso-wrap-distance-top:0;mso-wrap-distance-right:9pt;mso-wrap-distance-bottom:0;mso-position-horizontal:absolute;mso-position-horizontal-relative:text;mso-position-vertical:absolute;mso-position-vertical-relative:text;mso-width-percent:0;mso-width-relative:margin;v-text-anchor:middle" arcsize="10923f" o:gfxdata="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" fillcolor="#d8d8d8 [2732]" strokecolor="#f79646 [3209]" strokeweight="2pt"/>
+            </w:pict>
+          </mc:Fallback>
+        </mc:AlternateContent>
+      </w:r>
+      <w:r>
+        <w:rPr>
+          <w:rFonts w:asciiTheme="majorHAnsi" w:hAnsiTheme="majorHAnsi"/>
+          <w:b/>
+          <w:bCs/>
           <w:sz w:val="24"/>
         </w:rPr>
         <w:t>EXPERIENCE:</w:t>
@@ -1193,6 +1269,91 @@
           <w:sz w:val="24"/>
         </w:rPr>
       </w:pPr>
+      <w:r>
+        <w:rPr>
+          <w:rFonts w:asciiTheme="majorHAnsi" w:hAnsiTheme="majorHAnsi"/>
+          <w:b/>
+          <w:bCs/>
+          <w:noProof/>
+          <w:sz w:val="24"/>
+        </w:rPr>
+        <mc:AlternateContent>
+          <mc:Choice Requires="wps">
+            <w:drawing>
+              <wp:anchor distT="0" distB="0" distL="114300" distR="114300" simplePos="0" relativeHeight="251663360" behindDoc="1" locked="0" layoutInCell="1" allowOverlap="1" wp14:anchorId="3848EC54" wp14:editId="419FAA79">
+                <wp:simplePos x="0" y="0"/>
+                <wp:positionH relativeFrom="column">
+                  <wp:posOffset>-19951</wp:posOffset>
+                </wp:positionH>
+                <wp:positionV relativeFrom="paragraph">
+                  <wp:posOffset>148117</wp:posOffset>
+                </wp:positionV>
+                <wp:extent cx="7261683" cy="1435395"/>
+                <wp:effectExtent l="0" t="0" r="15875" b="12700"/>
+                <wp:wrapNone/>
+                <wp:docPr id="5" name="Rounded Rectangle 5"/>
+                <wp:cNvGraphicFramePr/>
+                <a:graphic xmlns:a="http://schemas.openxmlformats.org/drawingml/2006/main">
+                  <a:graphicData uri="http://schemas.microsoft.com/office/word/2010/wordprocessingShape">
+                    <wps:wsp>
+                      <wps:cNvSpPr/>
+                      <wps:spPr>
+                        <a:xfrm>
+                          <a:off x="0" y="0"/>
+                          <a:ext cx="7261683" cy="1435395"/>
+                        </a:xfrm>
+                        <a:prstGeom prst="roundRect">
+                          <a:avLst/>
+                        </a:prstGeom>
+                        <a:solidFill>
+                          <a:schemeClr val="bg1">
+                            <a:lumMod val="85000"/>
+                          </a:schemeClr>
+                        </a:solidFill>
+                        <a:ln>
+                          <a:solidFill>
+                            <a:schemeClr val="accent6"/>
+                          </a:solidFill>
+                        </a:ln>
+                      </wps:spPr>
+                      <wps:style>
+                        <a:lnRef idx="2">
+                          <a:schemeClr val="accent1">
+                            <a:shade val="50000"/>
+                          </a:schemeClr>
+                        </a:lnRef>
+                        <a:fillRef idx="1">
+                          <a:schemeClr val="accent1"/>
+                        </a:fillRef>
+                        <a:effectRef idx="0">
+                          <a:schemeClr val="accent1"/>
+                        </a:effectRef>
+                        <a:fontRef idx="minor">
+                          <a:schemeClr val="lt1"/>
+                        </a:fontRef>
+                      </wps:style>
+                      <wps:bodyPr rot="0" spcFirstLastPara="0" vertOverflow="overflow" horzOverflow="overflow" vert="horz" wrap="square" lIns="91440" tIns="45720" rIns="91440" bIns="45720" numCol="1" spcCol="0" rtlCol="0" fromWordArt="0" anchor="ctr" anchorCtr="0" forceAA="0" compatLnSpc="1">
+                        <a:prstTxWarp prst="textNoShape">
+                          <a:avLst/>
+                        </a:prstTxWarp>
+                        <a:noAutofit/>
+                      </wps:bodyPr>
+                    </wps:wsp>
+                  </a:graphicData>
+                </a:graphic>
+                <wp14:sizeRelH relativeFrom="margin">
+                  <wp14:pctWidth>0</wp14:pctWidth>
+                </wp14:sizeRelH>
+              </wp:anchor>
+            </w:drawing>
+          </mc:Choice>
+          <mc:Fallback>
+            <w:pict>
+              <v:roundrect w14:anchorId="2BB3E1B3" id="Rounded Rectangle 5" o:spid="_x0000_s1026" style="position:absolute;margin-left:-1.55pt;margin-top:11.65pt;width:571.8pt;height:113pt;z-index:-251653120;visibility:visible;mso-wrap-style:square;mso-width-percent:0;mso-wrap-distance-left:9pt;mso-wrap-distance-top:0;mso-wrap-distance-right:9pt;mso-wrap-distance-bottom:0;mso-position-horizontal:absolute;mso-position-horizontal-relative:text;mso-position-vertical:absolute;mso-position-vertical-relative:text;mso-width-percent:0;mso-width-relative:margin;v-text-anchor:middle" arcsize="10923f" o:gfxdata="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" fillcolor="#d8d8d8 [2732]" strokecolor="#f79646 [3209]" strokeweight="2pt"/>
+            </w:pict>
+          </mc:Fallback>
+        </mc:AlternateContent>
+      </w:r>
     </w:p>
     <w:p>
       <w:pPr>
@@ -1469,6 +1630,96 @@
           <w:sz w:val="24"/>
         </w:rPr>
       </w:pPr>
+      <w:bookmarkStart w:id="0" w:name="_GoBack"/>
+      <w:r>
+        <w:rPr>
+          <w:rFonts w:asciiTheme="majorHAnsi" w:hAnsiTheme="majorHAnsi"/>
+          <w:b/>
+          <w:bCs/>
+          <w:noProof/>
+          <w:sz w:val="24"/>
+        </w:rPr>
+        <mc:AlternateContent>
+          <mc:Choice Requires="wps">
+            <w:drawing>
+              <wp:anchor distT="0" distB="0" distL="114300" distR="114300" simplePos="0" relativeHeight="251665408" behindDoc="1" locked="0" layoutInCell="1" allowOverlap="1" wp14:anchorId="5D6A61F8" wp14:editId="2773A651">
+                <wp:simplePos x="0" y="0"/>
+                <wp:positionH relativeFrom="column">
+                  <wp:posOffset>-23392</wp:posOffset>
+                </wp:positionH>
+                <wp:positionV relativeFrom="paragraph">
+                  <wp:posOffset>300073</wp:posOffset>
+                </wp:positionV>
+                <wp:extent cx="7261683" cy="1988289"/>
+                <wp:effectExtent l="0" t="0" r="15875" b="12065"/>
+                <wp:wrapNone/>
+                <wp:docPr id="6" name="Rounded Rectangle 6"/>
+                <wp:cNvGraphicFramePr/>
+                <a:graphic xmlns:a="http://schemas.openxmlformats.org/drawingml/2006/main">
+                  <a:graphicData uri="http://schemas.microsoft.com/office/word/2010/wordprocessingShape">
+                    <wps:wsp>
+                      <wps:cNvSpPr/>
+                      <wps:spPr>
+                        <a:xfrm>
+                          <a:off x="0" y="0"/>
+                          <a:ext cx="7261683" cy="1988289"/>
+                        </a:xfrm>
+                        <a:prstGeom prst="roundRect">
+                          <a:avLst/>
+                        </a:prstGeom>
+                        <a:solidFill>
+                          <a:schemeClr val="bg1">
+                            <a:lumMod val="85000"/>
+                          </a:schemeClr>
+                        </a:solidFill>
+                        <a:ln>
+                          <a:solidFill>
+                            <a:schemeClr val="accent6"/>
+                          </a:solidFill>
+                        </a:ln>
+                      </wps:spPr>
+                      <wps:style>
+                        <a:lnRef idx="2">
+                          <a:schemeClr val="accent1">
+                            <a:shade val="50000"/>
+                          </a:schemeClr>
+                        </a:lnRef>
+                        <a:fillRef idx="1">
+                          <a:schemeClr val="accent1"/>
+                        </a:fillRef>
+                        <a:effectRef idx="0">
+                          <a:schemeClr val="accent1"/>
+                        </a:effectRef>
+                        <a:fontRef idx="minor">
+                          <a:schemeClr val="lt1"/>
+                        </a:fontRef>
+                      </wps:style>
+                      <wps:bodyPr rot="0" spcFirstLastPara="0" vertOverflow="overflow" horzOverflow="overflow" vert="horz" wrap="square" lIns="91440" tIns="45720" rIns="91440" bIns="45720" numCol="1" spcCol="0" rtlCol="0" fromWordArt="0" anchor="ctr" anchorCtr="0" forceAA="0" compatLnSpc="1">
+                        <a:prstTxWarp prst="textNoShape">
+                          <a:avLst/>
+                        </a:prstTxWarp>
+                        <a:noAutofit/>
+                      </wps:bodyPr>
+                    </wps:wsp>
+                  </a:graphicData>
+                </a:graphic>
+                <wp14:sizeRelH relativeFrom="margin">
+                  <wp14:pctWidth>0</wp14:pctWidth>
+                </wp14:sizeRelH>
+                <wp14:sizeRelV relativeFrom="margin">
+                  <wp14:pctHeight>0</wp14:pctHeight>
+                </wp14:sizeRelV>
+              </wp:anchor>
+            </w:drawing>
+          </mc:Choice>
+          <mc:Fallback>
+            <w:pict>
+              <v:roundrect w14:anchorId="34D6ACAC" id="Rounded Rectangle 6" o:spid="_x0000_s1026" style="position:absolute;margin-left:-1.85pt;margin-top:23.65pt;width:571.8pt;height:156.55pt;z-index:-251651072;visibility:visible;mso-wrap-style:square;mso-width-percent:0;mso-height-percent:0;mso-wrap-distance-left:9pt;mso-wrap-distance-top:0;mso-wrap-distance-right:9pt;mso-wrap-distance-bottom:0;mso-position-horizontal:absolute;mso-position-horizontal-relative:text;mso-position-vertical:absolute;mso-position-vertical-relative:text;mso-width-percent:0;mso-height-percent:0;mso-width-relative:margin;mso-height-relative:margin;v-text-anchor:middle" arcsize="10923f" o:gfxdata="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" fillcolor="#d8d8d8 [2732]" strokecolor="#f79646 [3209]" strokeweight="2pt"/>
+            </w:pict>
+          </mc:Fallback>
+        </mc:AlternateContent>
+      </w:r>
+      <w:bookmarkEnd w:id="0"/>
     </w:p>
     <w:p>
       <w:pPr>
@@ -2430,7 +2681,7 @@
       <w:headerReference w:type="default" r:id="rId10"/>
       <w:type w:val="continuous"/>
       <w:pgSz w:w="12240" w:h="15840" w:code="1"/>
-      <w:pgMar w:top="720" w:right="288" w:bottom="720" w:left="288" w:header="720" w:footer="720" w:gutter="0"/>
+      <w:pgMar w:top="720" w:right="576" w:bottom="720" w:left="288" w:header="720" w:footer="720" w:gutter="0"/>
       <w:pgBorders w:offsetFrom="page">
         <w:top w:val="single" w:sz="24" w:space="20" w:color="auto"/>
         <w:left w:val="single" w:sz="24" w:space="10" w:color="auto"/>
@@ -5052,7 +5303,7 @@
 </file>
 
 <file path=customXml/itemProps1.xml><?xml version="1.0" encoding="utf-8"?>
-<ds:datastoreItem xmlns:ds="http://schemas.openxmlformats.org/officeDocument/2006/customXml" ds:itemID="{F28B0B84-A67A-450B-8D66-6FFAC2908087}">
+<ds:datastoreItem xmlns:ds="http://schemas.openxmlformats.org/officeDocument/2006/customXml" ds:itemID="{A1076717-2D9B-4305-8904-DD9D8D691BC9}">
   <ds:schemaRefs>
     <ds:schemaRef ds:uri="http://schemas.openxmlformats.org/officeDocument/2006/bibliography"/>
   </ds:schemaRefs>

</xml_diff>

<commit_message>
reworded Greater Boston Entry Developers
</commit_message>
<xml_diff>
--- a/Entry.Net/Devin Entry.Net.docx
+++ b/Entry.Net/Devin Entry.Net.docx
@@ -855,6 +855,7 @@
           <w:sz w:val="24"/>
         </w:rPr>
       </w:pPr>
+      <w:bookmarkStart w:id="0" w:name="_GoBack"/>
       <w:r>
         <w:rPr>
           <w:rFonts w:asciiTheme="majorHAnsi" w:hAnsiTheme="majorHAnsi"/>
@@ -935,11 +936,12 @@
           </mc:Choice>
           <mc:Fallback>
             <w:pict>
-              <v:roundrect w14:anchorId="08C9383A" id="Rounded Rectangle 4" o:spid="_x0000_s1026" style="position:absolute;margin-left:-1.85pt;margin-top:19.2pt;width:571.8pt;height:113pt;z-index:-251655168;visibility:visible;mso-wrap-style:square;mso-width-percent:0;mso-wrap-distance-left:9pt;mso-wrap-distance-top:0;mso-wrap-distance-right:9pt;mso-wrap-distance-bottom:0;mso-position-horizontal:absolute;mso-position-horizontal-relative:text;mso-position-vertical:absolute;mso-position-vertical-relative:text;mso-width-percent:0;mso-width-relative:margin;v-text-anchor:middle" arcsize="10923f" o:gfxdata="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" fillcolor="#d8d8d8 [2732]" strokecolor="#f79646 [3209]" strokeweight="2pt"/>
+              <v:roundrect w14:anchorId="2AFB6ED5" id="Rounded Rectangle 4" o:spid="_x0000_s1026" style="position:absolute;margin-left:-1.85pt;margin-top:19.2pt;width:571.8pt;height:113pt;z-index:-251655168;visibility:visible;mso-wrap-style:square;mso-width-percent:0;mso-wrap-distance-left:9pt;mso-wrap-distance-top:0;mso-wrap-distance-right:9pt;mso-wrap-distance-bottom:0;mso-position-horizontal:absolute;mso-position-horizontal-relative:text;mso-position-vertical:absolute;mso-position-vertical-relative:text;mso-width-percent:0;mso-width-relative:margin;v-text-anchor:middle" arcsize="10923f" o:gfxdata="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" fillcolor="#d8d8d8 [2732]" strokecolor="#f79646 [3209]" strokeweight="2pt"/>
             </w:pict>
           </mc:Fallback>
         </mc:AlternateContent>
       </w:r>
+      <w:bookmarkEnd w:id="0"/>
       <w:r>
         <w:rPr>
           <w:rFonts w:asciiTheme="majorHAnsi" w:hAnsiTheme="majorHAnsi"/>
@@ -1349,7 +1351,7 @@
           </mc:Choice>
           <mc:Fallback>
             <w:pict>
-              <v:roundrect w14:anchorId="2BB3E1B3" id="Rounded Rectangle 5" o:spid="_x0000_s1026" style="position:absolute;margin-left:-1.55pt;margin-top:11.65pt;width:571.8pt;height:113pt;z-index:-251653120;visibility:visible;mso-wrap-style:square;mso-width-percent:0;mso-wrap-distance-left:9pt;mso-wrap-distance-top:0;mso-wrap-distance-right:9pt;mso-wrap-distance-bottom:0;mso-position-horizontal:absolute;mso-position-horizontal-relative:text;mso-position-vertical:absolute;mso-position-vertical-relative:text;mso-width-percent:0;mso-width-relative:margin;v-text-anchor:middle" arcsize="10923f" o:gfxdata="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" fillcolor="#d8d8d8 [2732]" strokecolor="#f79646 [3209]" strokeweight="2pt"/>
+              <v:roundrect w14:anchorId="1417F7D5" id="Rounded Rectangle 5" o:spid="_x0000_s1026" style="position:absolute;margin-left:-1.55pt;margin-top:11.65pt;width:571.8pt;height:113pt;z-index:-251653120;visibility:visible;mso-wrap-style:square;mso-width-percent:0;mso-wrap-distance-left:9pt;mso-wrap-distance-top:0;mso-wrap-distance-right:9pt;mso-wrap-distance-bottom:0;mso-position-horizontal:absolute;mso-position-horizontal-relative:text;mso-position-vertical:absolute;mso-position-vertical-relative:text;mso-width-percent:0;mso-width-relative:margin;v-text-anchor:middle" arcsize="10923f" o:gfxdata="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" fillcolor="#d8d8d8 [2732]" strokecolor="#f79646 [3209]" strokeweight="2pt"/>
             </w:pict>
           </mc:Fallback>
         </mc:AlternateContent>
@@ -1630,7 +1632,6 @@
           <w:sz w:val="24"/>
         </w:rPr>
       </w:pPr>
-      <w:bookmarkStart w:id="0" w:name="_GoBack"/>
       <w:r>
         <w:rPr>
           <w:rFonts w:asciiTheme="majorHAnsi" w:hAnsiTheme="majorHAnsi"/>
@@ -1642,16 +1643,16 @@
         <mc:AlternateContent>
           <mc:Choice Requires="wps">
             <w:drawing>
-              <wp:anchor distT="0" distB="0" distL="114300" distR="114300" simplePos="0" relativeHeight="251665408" behindDoc="1" locked="0" layoutInCell="1" allowOverlap="1" wp14:anchorId="5D6A61F8" wp14:editId="2773A651">
+              <wp:anchor distT="0" distB="0" distL="114300" distR="114300" simplePos="0" relativeHeight="251665408" behindDoc="1" locked="0" layoutInCell="1" allowOverlap="1" wp14:anchorId="5D6A61F8" wp14:editId="5FBBCD54">
                 <wp:simplePos x="0" y="0"/>
                 <wp:positionH relativeFrom="column">
                   <wp:posOffset>-23392</wp:posOffset>
                 </wp:positionH>
                 <wp:positionV relativeFrom="paragraph">
-                  <wp:posOffset>300073</wp:posOffset>
+                  <wp:posOffset>300074</wp:posOffset>
                 </wp:positionV>
-                <wp:extent cx="7261683" cy="1988289"/>
-                <wp:effectExtent l="0" t="0" r="15875" b="12065"/>
+                <wp:extent cx="7261683" cy="1467293"/>
+                <wp:effectExtent l="0" t="0" r="15875" b="19050"/>
                 <wp:wrapNone/>
                 <wp:docPr id="6" name="Rounded Rectangle 6"/>
                 <wp:cNvGraphicFramePr/>
@@ -1662,7 +1663,7 @@
                       <wps:spPr>
                         <a:xfrm>
                           <a:off x="0" y="0"/>
-                          <a:ext cx="7261683" cy="1988289"/>
+                          <a:ext cx="7261683" cy="1467293"/>
                         </a:xfrm>
                         <a:prstGeom prst="roundRect">
                           <a:avLst/>
@@ -1714,12 +1715,11 @@
           </mc:Choice>
           <mc:Fallback>
             <w:pict>
-              <v:roundrect w14:anchorId="34D6ACAC" id="Rounded Rectangle 6" o:spid="_x0000_s1026" style="position:absolute;margin-left:-1.85pt;margin-top:23.65pt;width:571.8pt;height:156.55pt;z-index:-251651072;visibility:visible;mso-wrap-style:square;mso-width-percent:0;mso-height-percent:0;mso-wrap-distance-left:9pt;mso-wrap-distance-top:0;mso-wrap-distance-right:9pt;mso-wrap-distance-bottom:0;mso-position-horizontal:absolute;mso-position-horizontal-relative:text;mso-position-vertical:absolute;mso-position-vertical-relative:text;mso-width-percent:0;mso-height-percent:0;mso-width-relative:margin;mso-height-relative:margin;v-text-anchor:middle" arcsize="10923f" o:gfxdata="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" fillcolor="#d8d8d8 [2732]" strokecolor="#f79646 [3209]" strokeweight="2pt"/>
+              <v:roundrect w14:anchorId="42173397" id="Rounded Rectangle 6" o:spid="_x0000_s1026" style="position:absolute;margin-left:-1.85pt;margin-top:23.65pt;width:571.8pt;height:115.55pt;z-index:-251651072;visibility:visible;mso-wrap-style:square;mso-width-percent:0;mso-height-percent:0;mso-wrap-distance-left:9pt;mso-wrap-distance-top:0;mso-wrap-distance-right:9pt;mso-wrap-distance-bottom:0;mso-position-horizontal:absolute;mso-position-horizontal-relative:text;mso-position-vertical:absolute;mso-position-vertical-relative:text;mso-width-percent:0;mso-height-percent:0;mso-width-relative:margin;mso-height-relative:margin;v-text-anchor:middle" arcsize="10923f" o:gfxdata="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" fillcolor="#d8d8d8 [2732]" strokecolor="#f79646 [3209]" strokeweight="2pt"/>
             </w:pict>
           </mc:Fallback>
         </mc:AlternateContent>
       </w:r>
-      <w:bookmarkEnd w:id="0"/>
     </w:p>
     <w:p>
       <w:pPr>
@@ -1849,15 +1849,47 @@
           <w:bCs/>
           <w:sz w:val="24"/>
         </w:rPr>
-        <w:t xml:space="preserve">Connecting </w:t>
-      </w:r>
-      <w:r>
-        <w:rPr>
-          <w:rFonts w:asciiTheme="majorHAnsi" w:hAnsiTheme="majorHAnsi"/>
-          <w:bCs/>
-          <w:sz w:val="24"/>
-        </w:rPr>
-        <w:t>university graduates and entry developers over the common interest of software development in the Greater Boston Area.</w:t>
+        <w:t>Creating an environment</w:t>
+      </w:r>
+      <w:r>
+        <w:rPr>
+          <w:rFonts w:asciiTheme="majorHAnsi" w:hAnsiTheme="majorHAnsi"/>
+          <w:bCs/>
+          <w:sz w:val="24"/>
+        </w:rPr>
+        <w:t xml:space="preserve"> for entry developers</w:t>
+      </w:r>
+      <w:r>
+        <w:rPr>
+          <w:rFonts w:asciiTheme="majorHAnsi" w:hAnsiTheme="majorHAnsi"/>
+          <w:bCs/>
+          <w:sz w:val="24"/>
+        </w:rPr>
+        <w:t xml:space="preserve"> to discuss re</w:t>
+      </w:r>
+      <w:r>
+        <w:rPr>
+          <w:rFonts w:asciiTheme="majorHAnsi" w:hAnsiTheme="majorHAnsi"/>
+          <w:bCs/>
+          <w:sz w:val="24"/>
+        </w:rPr>
+        <w:t>sources, find guidance, and network in the Greater Boston Area</w:t>
+      </w:r>
+      <w:r>
+        <w:rPr>
+          <w:rFonts w:asciiTheme="majorHAnsi" w:hAnsiTheme="majorHAnsi"/>
+          <w:bCs/>
+          <w:sz w:val="24"/>
+        </w:rPr>
+        <w:t>.</w:t>
+      </w:r>
+      <w:r>
+        <w:rPr>
+          <w:rFonts w:asciiTheme="majorHAnsi" w:hAnsiTheme="majorHAnsi"/>
+          <w:bCs/>
+          <w:sz w:val="24"/>
+        </w:rPr>
+        <w:t xml:space="preserve"> </w:t>
       </w:r>
     </w:p>
     <w:p>
@@ -1880,15 +1912,55 @@
           <w:bCs/>
           <w:sz w:val="24"/>
         </w:rPr>
-        <w:t>Creating an environment to discuss resources, find guidance, network with each other, and experience mutual support that doesn’t exist in the academic environment.</w:t>
-      </w:r>
-      <w:r>
-        <w:rPr>
-          <w:rFonts w:asciiTheme="majorHAnsi" w:hAnsiTheme="majorHAnsi"/>
-          <w:bCs/>
-          <w:sz w:val="24"/>
-        </w:rPr>
-        <w:t xml:space="preserve"> </w:t>
+        <w:t>Organizing</w:t>
+      </w:r>
+      <w:r>
+        <w:rPr>
+          <w:rFonts w:asciiTheme="majorHAnsi" w:hAnsiTheme="majorHAnsi"/>
+          <w:bCs/>
+          <w:sz w:val="24"/>
+        </w:rPr>
+        <w:t xml:space="preserve"> meetups, </w:t>
+      </w:r>
+      <w:r>
+        <w:rPr>
+          <w:rFonts w:asciiTheme="majorHAnsi" w:hAnsiTheme="majorHAnsi"/>
+          <w:bCs/>
+          <w:sz w:val="24"/>
+        </w:rPr>
+        <w:t>informative blog posts</w:t>
+      </w:r>
+      <w:r>
+        <w:rPr>
+          <w:rFonts w:asciiTheme="majorHAnsi" w:hAnsiTheme="majorHAnsi"/>
+          <w:bCs/>
+          <w:sz w:val="24"/>
+        </w:rPr>
+        <w:t>, an online chat platform, a website</w:t>
+      </w:r>
+      <w:r>
+        <w:rPr>
+          <w:rFonts w:asciiTheme="majorHAnsi" w:hAnsiTheme="majorHAnsi"/>
+          <w:bCs/>
+          <w:sz w:val="24"/>
+        </w:rPr>
+        <w:t>, and job listings all geared toward</w:t>
+      </w:r>
+      <w:r>
+        <w:rPr>
+          <w:rFonts w:asciiTheme="majorHAnsi" w:hAnsiTheme="majorHAnsi"/>
+          <w:bCs/>
+          <w:sz w:val="24"/>
+        </w:rPr>
+        <w:t xml:space="preserve"> helping Entry Dev’s find </w:t>
+      </w:r>
+      <w:r>
+        <w:rPr>
+          <w:rFonts w:asciiTheme="majorHAnsi" w:hAnsiTheme="majorHAnsi"/>
+          <w:bCs/>
+          <w:sz w:val="24"/>
+        </w:rPr>
+        <w:t>placement and make leveraging connections in the field.</w:t>
       </w:r>
     </w:p>
     <w:p>
@@ -1911,30 +1983,23 @@
           <w:bCs/>
           <w:sz w:val="24"/>
         </w:rPr>
-        <w:t>Planning meetups, thinking up blog posts including guest authors, setting up an online chat platform, a website, and other activities all to help Entry Dev’s find placement and make leveraging connections in the field.</w:t>
-      </w:r>
-    </w:p>
-    <w:p>
-      <w:pPr>
-        <w:pStyle w:val="ListParagraph"/>
-        <w:numPr>
-          <w:ilvl w:val="0"/>
-          <w:numId w:val="6"/>
-        </w:numPr>
-        <w:ind w:left="792"/>
-        <w:rPr>
-          <w:rFonts w:asciiTheme="majorHAnsi" w:hAnsiTheme="majorHAnsi"/>
-          <w:bCs/>
-          <w:sz w:val="24"/>
-        </w:rPr>
-      </w:pPr>
-      <w:r>
-        <w:rPr>
-          <w:rFonts w:asciiTheme="majorHAnsi" w:hAnsiTheme="majorHAnsi"/>
-          <w:bCs/>
-          <w:sz w:val="24"/>
-        </w:rPr>
-        <w:t>Reaching out to key players in the market to help this group grow and thrive.</w:t>
+        <w:t xml:space="preserve">Reaching </w:t>
+      </w:r>
+      <w:r>
+        <w:rPr>
+          <w:rFonts w:asciiTheme="majorHAnsi" w:hAnsiTheme="majorHAnsi"/>
+          <w:bCs/>
+          <w:sz w:val="24"/>
+        </w:rPr>
+        <w:t>out and networking with people in the field</w:t>
+      </w:r>
+      <w:r>
+        <w:rPr>
+          <w:rFonts w:asciiTheme="majorHAnsi" w:hAnsiTheme="majorHAnsi"/>
+          <w:bCs/>
+          <w:sz w:val="24"/>
+        </w:rPr>
+        <w:t xml:space="preserve"> to help this group grow and thrive.</w:t>
       </w:r>
     </w:p>
     <w:p>
@@ -2119,7 +2184,6 @@
           <w:rFonts w:asciiTheme="majorHAnsi" w:hAnsiTheme="majorHAnsi"/>
           <w:sz w:val="24"/>
         </w:rPr>
-        <w:lastRenderedPageBreak/>
         <w:t>Promoted from Technician to Supervisor after two years of employment.</w:t>
       </w:r>
     </w:p>
@@ -2231,6 +2295,7 @@
           <w:rFonts w:asciiTheme="majorHAnsi" w:hAnsiTheme="majorHAnsi"/>
           <w:sz w:val="24"/>
         </w:rPr>
+        <w:lastRenderedPageBreak/>
         <w:t>Trained incoming employees and aided continual development to achieve personal growth.</w:t>
       </w:r>
     </w:p>
@@ -5303,7 +5368,7 @@
 </file>
 
 <file path=customXml/itemProps1.xml><?xml version="1.0" encoding="utf-8"?>
-<ds:datastoreItem xmlns:ds="http://schemas.openxmlformats.org/officeDocument/2006/customXml" ds:itemID="{A1076717-2D9B-4305-8904-DD9D8D691BC9}">
+<ds:datastoreItem xmlns:ds="http://schemas.openxmlformats.org/officeDocument/2006/customXml" ds:itemID="{95C93964-9D87-4BE7-A64C-AF8B1080BC75}">
   <ds:schemaRefs>
     <ds:schemaRef ds:uri="http://schemas.openxmlformats.org/officeDocument/2006/bibliography"/>
   </ds:schemaRefs>

</xml_diff>